<commit_message>
Meeting 2013_06_03.docx updated with notes taken
</commit_message>
<xml_diff>
--- a/Docs/Meetings/2013_06_03.docx
+++ b/Docs/Meetings/2013_06_03.docx
@@ -1,6 +1,6 @@
 
 <file path=word/document.xml><?xml version="1.0" encoding="utf-8"?>
-<w:document xmlns:ve="http://schemas.openxmlformats.org/markup-compatibility/2006" xmlns:o="urn:schemas-microsoft-com:office:office" xmlns:r="http://schemas.openxmlformats.org/officeDocument/2006/relationships" xmlns:m="http://schemas.openxmlformats.org/officeDocument/2006/math" xmlns:v="urn:schemas-microsoft-com:vml" xmlns:wp="http://schemas.openxmlformats.org/drawingml/2006/wordprocessingDrawing" xmlns:w10="urn:schemas-microsoft-com:office:word" xmlns:w="http://schemas.openxmlformats.org/wordprocessingml/2006/main" xmlns:wne="http://schemas.microsoft.com/office/word/2006/wordml">
+<w:document xmlns:wpc="http://schemas.microsoft.com/office/word/2010/wordprocessingCanvas" xmlns:mc="http://schemas.openxmlformats.org/markup-compatibility/2006" xmlns:o="urn:schemas-microsoft-com:office:office" xmlns:r="http://schemas.openxmlformats.org/officeDocument/2006/relationships" xmlns:m="http://schemas.openxmlformats.org/officeDocument/2006/math" xmlns:v="urn:schemas-microsoft-com:vml" xmlns:wp14="http://schemas.microsoft.com/office/word/2010/wordprocessingDrawing" xmlns:wp="http://schemas.openxmlformats.org/drawingml/2006/wordprocessingDrawing" xmlns:w10="urn:schemas-microsoft-com:office:word" xmlns:w="http://schemas.openxmlformats.org/wordprocessingml/2006/main" xmlns:w14="http://schemas.microsoft.com/office/word/2010/wordml" xmlns:w15="http://schemas.microsoft.com/office/word/2012/wordml" xmlns:wpg="http://schemas.microsoft.com/office/word/2010/wordprocessingGroup" xmlns:wpi="http://schemas.microsoft.com/office/word/2010/wordprocessingInk" xmlns:wne="http://schemas.microsoft.com/office/word/2006/wordml" xmlns:wps="http://schemas.microsoft.com/office/word/2010/wordprocessingShape" mc:Ignorable="w14 w15 wp14">
   <w:body>
     <w:p>
       <w:pPr>
@@ -550,11 +550,920 @@
     </w:p>
     <w:p>
       <w:pPr>
-        <w:rPr>
-          <w:b/>
-          <w:lang w:val="en-US"/>
-        </w:rPr>
-      </w:pPr>
+        <w:pStyle w:val="ListParagraph"/>
+        <w:numPr>
+          <w:ilvl w:val="0"/>
+          <w:numId w:val="20"/>
+        </w:numPr>
+        <w:rPr>
+          <w:rStyle w:val="hps"/>
+          <w:lang w:val="en-US"/>
+        </w:rPr>
+      </w:pPr>
+      <w:r>
+        <w:rPr>
+          <w:rStyle w:val="hps"/>
+          <w:lang w:val="en"/>
+        </w:rPr>
+        <w:t>Earn value and planed value have a dif</w:t>
+      </w:r>
+      <w:r>
+        <w:rPr>
+          <w:rStyle w:val="hps"/>
+          <w:lang w:val="en"/>
+        </w:rPr>
+        <w:t>f</w:t>
+      </w:r>
+      <w:r>
+        <w:rPr>
+          <w:rStyle w:val="hps"/>
+          <w:lang w:val="en"/>
+        </w:rPr>
+        <w:t>erent value when all tasks are marked as completed, it is a bug</w:t>
+      </w:r>
+    </w:p>
+    <w:p>
+      <w:pPr>
+        <w:pStyle w:val="ListParagraph"/>
+        <w:numPr>
+          <w:ilvl w:val="0"/>
+          <w:numId w:val="20"/>
+        </w:numPr>
+        <w:rPr>
+          <w:rStyle w:val="hps"/>
+          <w:lang w:val="en-US"/>
+        </w:rPr>
+      </w:pPr>
+      <w:r>
+        <w:rPr>
+          <w:rStyle w:val="hps"/>
+          <w:lang w:val="en"/>
+        </w:rPr>
+        <w:t>There’s</w:t>
+      </w:r>
+      <w:r>
+        <w:rPr>
+          <w:rStyle w:val="hps"/>
+          <w:lang w:val="en"/>
+        </w:rPr>
+        <w:t xml:space="preserve"> nothing</w:t>
+      </w:r>
+      <w:r>
+        <w:rPr>
+          <w:rStyle w:val="hps"/>
+          <w:lang w:val="en"/>
+        </w:rPr>
+        <w:t xml:space="preserve"> in the process about bugs </w:t>
+      </w:r>
+      <w:r>
+        <w:rPr>
+          <w:rStyle w:val="hps"/>
+          <w:lang w:val="en"/>
+        </w:rPr>
+        <w:t>encountered</w:t>
+      </w:r>
+      <w:r>
+        <w:rPr>
+          <w:rStyle w:val="hps"/>
+          <w:lang w:val="en"/>
+        </w:rPr>
+        <w:t xml:space="preserve"> randomly</w:t>
+      </w:r>
+    </w:p>
+    <w:p>
+      <w:pPr>
+        <w:pStyle w:val="ListParagraph"/>
+        <w:numPr>
+          <w:ilvl w:val="0"/>
+          <w:numId w:val="20"/>
+        </w:numPr>
+        <w:rPr>
+          <w:rStyle w:val="hps"/>
+          <w:lang w:val="en-US"/>
+        </w:rPr>
+      </w:pPr>
+      <w:r>
+        <w:rPr>
+          <w:rStyle w:val="hps"/>
+          <w:lang w:val="en"/>
+        </w:rPr>
+        <w:t xml:space="preserve">Documentation time and project time has not been divided, it could give more </w:t>
+      </w:r>
+      <w:r>
+        <w:rPr>
+          <w:rStyle w:val="hps"/>
+          <w:lang w:val="en"/>
+        </w:rPr>
+        <w:t xml:space="preserve">statistical </w:t>
+      </w:r>
+      <w:r>
+        <w:rPr>
+          <w:rStyle w:val="hps"/>
+          <w:lang w:val="en"/>
+        </w:rPr>
+        <w:t xml:space="preserve">information if </w:t>
+      </w:r>
+      <w:r>
+        <w:rPr>
+          <w:rStyle w:val="hps"/>
+          <w:lang w:val="en"/>
+        </w:rPr>
+        <w:t>divided</w:t>
+      </w:r>
+    </w:p>
+    <w:p>
+      <w:pPr>
+        <w:pStyle w:val="ListParagraph"/>
+        <w:numPr>
+          <w:ilvl w:val="0"/>
+          <w:numId w:val="20"/>
+        </w:numPr>
+        <w:rPr>
+          <w:lang w:val="en-US"/>
+        </w:rPr>
+      </w:pPr>
+      <w:r>
+        <w:rPr>
+          <w:lang w:val="en-US"/>
+        </w:rPr>
+        <w:t>Lesson learned:</w:t>
+      </w:r>
+    </w:p>
+    <w:p>
+      <w:pPr>
+        <w:pStyle w:val="ListParagraph"/>
+        <w:numPr>
+          <w:ilvl w:val="1"/>
+          <w:numId w:val="20"/>
+        </w:numPr>
+        <w:rPr>
+          <w:rStyle w:val="hps"/>
+          <w:lang w:val="en-US"/>
+        </w:rPr>
+      </w:pPr>
+      <w:r>
+        <w:rPr>
+          <w:lang w:val="en-US"/>
+        </w:rPr>
+        <w:t xml:space="preserve">Earn value is not very </w:t>
+      </w:r>
+      <w:r>
+        <w:rPr>
+          <w:rStyle w:val="hps"/>
+          <w:lang w:val="en"/>
+        </w:rPr>
+        <w:t>reliable</w:t>
+      </w:r>
+      <w:r>
+        <w:rPr>
+          <w:rStyle w:val="shorttext"/>
+          <w:lang w:val="en"/>
+        </w:rPr>
+        <w:t xml:space="preserve"> </w:t>
+      </w:r>
+      <w:r>
+        <w:rPr>
+          <w:rStyle w:val="hps"/>
+          <w:lang w:val="en"/>
+        </w:rPr>
+        <w:t>and practical</w:t>
+      </w:r>
+    </w:p>
+    <w:p>
+      <w:pPr>
+        <w:pStyle w:val="ListParagraph"/>
+        <w:numPr>
+          <w:ilvl w:val="1"/>
+          <w:numId w:val="20"/>
+        </w:numPr>
+        <w:rPr>
+          <w:rStyle w:val="hps"/>
+          <w:lang w:val="en-US"/>
+        </w:rPr>
+      </w:pPr>
+      <w:r>
+        <w:rPr>
+          <w:rStyle w:val="hps"/>
+          <w:lang w:val="en"/>
+        </w:rPr>
+        <w:t>Task resources must be more partitioned by all team members</w:t>
+      </w:r>
+    </w:p>
+    <w:p>
+      <w:pPr>
+        <w:pStyle w:val="ListParagraph"/>
+        <w:numPr>
+          <w:ilvl w:val="0"/>
+          <w:numId w:val="20"/>
+        </w:numPr>
+        <w:rPr>
+          <w:lang w:val="en-US"/>
+        </w:rPr>
+      </w:pPr>
+      <w:r>
+        <w:rPr>
+          <w:lang w:val="en-US"/>
+        </w:rPr>
+        <w:t>Biggest faults:</w:t>
+      </w:r>
+    </w:p>
+    <w:p>
+      <w:pPr>
+        <w:pStyle w:val="ListParagraph"/>
+        <w:numPr>
+          <w:ilvl w:val="1"/>
+          <w:numId w:val="20"/>
+        </w:numPr>
+        <w:rPr>
+          <w:lang w:val="en-US"/>
+        </w:rPr>
+      </w:pPr>
+      <w:r>
+        <w:rPr>
+          <w:lang w:val="en-US"/>
+        </w:rPr>
+        <w:t>Earn value document</w:t>
+      </w:r>
+    </w:p>
+    <w:p>
+      <w:pPr>
+        <w:pStyle w:val="ListParagraph"/>
+        <w:numPr>
+          <w:ilvl w:val="1"/>
+          <w:numId w:val="20"/>
+        </w:numPr>
+        <w:rPr>
+          <w:lang w:val="en-US"/>
+        </w:rPr>
+      </w:pPr>
+      <w:r>
+        <w:rPr>
+          <w:lang w:val="en-US"/>
+        </w:rPr>
+        <w:t>Test plan</w:t>
+      </w:r>
+    </w:p>
+    <w:p>
+      <w:pPr>
+        <w:pStyle w:val="ListParagraph"/>
+        <w:numPr>
+          <w:ilvl w:val="0"/>
+          <w:numId w:val="20"/>
+        </w:numPr>
+        <w:rPr>
+          <w:lang w:val="en-US"/>
+        </w:rPr>
+      </w:pPr>
+      <w:r>
+        <w:rPr>
+          <w:lang w:val="en-US"/>
+        </w:rPr>
+        <w:t>Some bugs or problems encountered in the application:</w:t>
+      </w:r>
+    </w:p>
+    <w:p>
+      <w:pPr>
+        <w:pStyle w:val="ListParagraph"/>
+        <w:numPr>
+          <w:ilvl w:val="1"/>
+          <w:numId w:val="20"/>
+        </w:numPr>
+        <w:rPr>
+          <w:lang w:val="en-US"/>
+        </w:rPr>
+      </w:pPr>
+      <w:r>
+        <w:rPr>
+          <w:lang w:val="en-US"/>
+        </w:rPr>
+        <w:t>Inactivity alert functionality is not very obvious</w:t>
+      </w:r>
+    </w:p>
+    <w:p>
+      <w:pPr>
+        <w:pStyle w:val="ListParagraph"/>
+        <w:numPr>
+          <w:ilvl w:val="1"/>
+          <w:numId w:val="20"/>
+        </w:numPr>
+        <w:rPr>
+          <w:lang w:val="en-US"/>
+        </w:rPr>
+      </w:pPr>
+      <w:r>
+        <w:rPr>
+          <w:lang w:val="en-US"/>
+        </w:rPr>
+        <w:t>Deleting a task is note very intuitive (if task list is not visible)</w:t>
+      </w:r>
+    </w:p>
+    <w:p>
+      <w:pPr>
+        <w:pStyle w:val="ListParagraph"/>
+        <w:numPr>
+          <w:ilvl w:val="1"/>
+          <w:numId w:val="20"/>
+        </w:numPr>
+        <w:rPr>
+          <w:lang w:val="en-US"/>
+        </w:rPr>
+      </w:pPr>
+      <w:r>
+        <w:rPr>
+          <w:lang w:val="en-US"/>
+        </w:rPr>
+        <w:t>It needs validation when trying to delete a running task</w:t>
+      </w:r>
+    </w:p>
+    <w:p>
+      <w:pPr>
+        <w:pStyle w:val="ListParagraph"/>
+        <w:numPr>
+          <w:ilvl w:val="1"/>
+          <w:numId w:val="20"/>
+        </w:numPr>
+        <w:rPr>
+          <w:lang w:val="en-US"/>
+        </w:rPr>
+      </w:pPr>
+      <w:r>
+        <w:rPr>
+          <w:lang w:val="en-US"/>
+        </w:rPr>
+        <w:t xml:space="preserve">No time units are presented in settings (seconds, </w:t>
+      </w:r>
+      <w:r>
+        <w:rPr>
+          <w:lang w:val="en-US"/>
+        </w:rPr>
+        <w:t>minutes</w:t>
+      </w:r>
+      <w:r>
+        <w:rPr>
+          <w:lang w:val="en-US"/>
+        </w:rPr>
+        <w:t>, hours?)</w:t>
+      </w:r>
+    </w:p>
+    <w:p>
+      <w:pPr>
+        <w:pStyle w:val="ListParagraph"/>
+        <w:numPr>
+          <w:ilvl w:val="1"/>
+          <w:numId w:val="20"/>
+        </w:numPr>
+        <w:rPr>
+          <w:lang w:val="en-US"/>
+        </w:rPr>
+      </w:pPr>
+      <w:r>
+        <w:rPr>
+          <w:lang w:val="en-US"/>
+        </w:rPr>
+        <w:t>When running for first time</w:t>
+      </w:r>
+      <w:r>
+        <w:rPr>
+          <w:lang w:val="en-US"/>
+        </w:rPr>
+        <w:t xml:space="preserve"> and before setting inactivity time</w:t>
+      </w:r>
+      <w:r>
+        <w:rPr>
+          <w:lang w:val="en-US"/>
+        </w:rPr>
+        <w:t>, the application have 0 seconds of inactivity detection</w:t>
+      </w:r>
+    </w:p>
+    <w:p>
+      <w:pPr>
+        <w:pStyle w:val="ListParagraph"/>
+        <w:numPr>
+          <w:ilvl w:val="1"/>
+          <w:numId w:val="20"/>
+        </w:numPr>
+        <w:rPr>
+          <w:lang w:val="en-US"/>
+        </w:rPr>
+      </w:pPr>
+      <w:r>
+        <w:rPr>
+          <w:lang w:val="en-US"/>
+        </w:rPr>
+        <w:t>Task time</w:t>
+      </w:r>
+      <w:r>
+        <w:rPr>
+          <w:lang w:val="en-US"/>
+        </w:rPr>
+        <w:t xml:space="preserve"> list</w:t>
+      </w:r>
+      <w:r>
+        <w:rPr>
+          <w:lang w:val="en-US"/>
+        </w:rPr>
+        <w:t>’s edit buttons are too lower, which causes a glitch</w:t>
+      </w:r>
+    </w:p>
+    <w:p>
+      <w:pPr>
+        <w:pStyle w:val="ListParagraph"/>
+        <w:numPr>
+          <w:ilvl w:val="1"/>
+          <w:numId w:val="20"/>
+        </w:numPr>
+        <w:rPr>
+          <w:lang w:val="en-US"/>
+        </w:rPr>
+      </w:pPr>
+      <w:r>
+        <w:rPr>
+          <w:lang w:val="en-US"/>
+        </w:rPr>
+        <w:t>Is a little hard to find export data option</w:t>
+      </w:r>
+      <w:r>
+        <w:rPr>
+          <w:lang w:val="en-US"/>
+        </w:rPr>
+        <w:t xml:space="preserve"> without exploring the application a little</w:t>
+      </w:r>
+    </w:p>
+    <w:p>
+      <w:pPr>
+        <w:pStyle w:val="ListParagraph"/>
+        <w:numPr>
+          <w:ilvl w:val="1"/>
+          <w:numId w:val="20"/>
+        </w:numPr>
+        <w:rPr>
+          <w:lang w:val="en-US"/>
+        </w:rPr>
+      </w:pPr>
+      <w:r>
+        <w:rPr>
+          <w:lang w:val="en-US"/>
+        </w:rPr>
+        <w:t>Moving the main window with task list visible, makes it impossible to resize</w:t>
+      </w:r>
+    </w:p>
+    <w:p>
+      <w:pPr>
+        <w:pStyle w:val="ListParagraph"/>
+        <w:numPr>
+          <w:ilvl w:val="0"/>
+          <w:numId w:val="20"/>
+        </w:numPr>
+        <w:rPr>
+          <w:lang w:val="en-US"/>
+        </w:rPr>
+      </w:pPr>
+      <w:r>
+        <w:rPr>
+          <w:lang w:val="en-US"/>
+        </w:rPr>
+        <w:t xml:space="preserve">Usability tests done have an average time of 5 </w:t>
+      </w:r>
+      <w:r>
+        <w:rPr>
+          <w:lang w:val="en-US"/>
+        </w:rPr>
+        <w:t>minutes</w:t>
+      </w:r>
+    </w:p>
+    <w:p>
+      <w:pPr>
+        <w:pStyle w:val="ListParagraph"/>
+        <w:rPr>
+          <w:lang w:val="en-US"/>
+        </w:rPr>
+      </w:pPr>
+    </w:p>
+    <w:p>
+      <w:pPr>
+        <w:pStyle w:val="ListParagraph"/>
+        <w:numPr>
+          <w:ilvl w:val="0"/>
+          <w:numId w:val="20"/>
+        </w:numPr>
+        <w:rPr>
+          <w:lang w:val="en-US"/>
+        </w:rPr>
+      </w:pPr>
+      <w:r>
+        <w:rPr>
+          <w:lang w:val="en-US"/>
+        </w:rPr>
+        <w:t xml:space="preserve">Work to be done for next </w:t>
+      </w:r>
+      <w:proofErr w:type="spellStart"/>
+      <w:r>
+        <w:rPr>
+          <w:lang w:val="en-US"/>
+        </w:rPr>
+        <w:t>meting</w:t>
+      </w:r>
+      <w:proofErr w:type="spellEnd"/>
+      <w:r>
+        <w:rPr>
+          <w:lang w:val="en-US"/>
+        </w:rPr>
+        <w:t>:</w:t>
+      </w:r>
+    </w:p>
+    <w:p>
+      <w:pPr>
+        <w:pStyle w:val="ListParagraph"/>
+        <w:numPr>
+          <w:ilvl w:val="1"/>
+          <w:numId w:val="20"/>
+        </w:numPr>
+        <w:rPr>
+          <w:lang w:val="en-US"/>
+        </w:rPr>
+      </w:pPr>
+      <w:r>
+        <w:rPr>
+          <w:lang w:val="en-US"/>
+        </w:rPr>
+        <w:t>Correct application bugs</w:t>
+      </w:r>
+    </w:p>
+    <w:p>
+      <w:pPr>
+        <w:pStyle w:val="ListParagraph"/>
+        <w:numPr>
+          <w:ilvl w:val="2"/>
+          <w:numId w:val="20"/>
+        </w:numPr>
+        <w:rPr>
+          <w:lang w:val="en-US"/>
+        </w:rPr>
+      </w:pPr>
+      <w:r>
+        <w:rPr>
+          <w:lang w:val="en-US"/>
+        </w:rPr>
+        <w:t xml:space="preserve">Is supposed to have </w:t>
+      </w:r>
+      <w:r>
+        <w:rPr>
+          <w:lang w:val="en-US"/>
+        </w:rPr>
+        <w:t>an</w:t>
+      </w:r>
+      <w:r>
+        <w:rPr>
+          <w:lang w:val="en-US"/>
+        </w:rPr>
+        <w:t xml:space="preserve"> over</w:t>
+      </w:r>
+      <w:r>
+        <w:rPr>
+          <w:lang w:val="en-US"/>
+        </w:rPr>
+        <w:t xml:space="preserve"> </w:t>
+      </w:r>
+      <w:r>
+        <w:rPr>
+          <w:lang w:val="en-US"/>
+        </w:rPr>
+        <w:t>budget due project delay</w:t>
+      </w:r>
+    </w:p>
+    <w:p>
+      <w:pPr>
+        <w:pStyle w:val="ListParagraph"/>
+        <w:numPr>
+          <w:ilvl w:val="1"/>
+          <w:numId w:val="20"/>
+        </w:numPr>
+        <w:rPr>
+          <w:lang w:val="en-US"/>
+        </w:rPr>
+      </w:pPr>
+      <w:r>
+        <w:rPr>
+          <w:lang w:val="en-US"/>
+        </w:rPr>
+        <w:t>Make the showoff</w:t>
+      </w:r>
+    </w:p>
+    <w:p>
+      <w:pPr>
+        <w:pStyle w:val="ListParagraph"/>
+        <w:numPr>
+          <w:ilvl w:val="2"/>
+          <w:numId w:val="20"/>
+        </w:numPr>
+        <w:rPr>
+          <w:lang w:val="en-US"/>
+        </w:rPr>
+      </w:pPr>
+      <w:r>
+        <w:rPr>
+          <w:lang w:val="en-US"/>
+        </w:rPr>
+        <w:t>Make an application demonstration</w:t>
+      </w:r>
+    </w:p>
+    <w:p>
+      <w:pPr>
+        <w:pStyle w:val="ListParagraph"/>
+        <w:numPr>
+          <w:ilvl w:val="2"/>
+          <w:numId w:val="20"/>
+        </w:numPr>
+        <w:rPr>
+          <w:lang w:val="en-US"/>
+        </w:rPr>
+      </w:pPr>
+      <w:r>
+        <w:rPr>
+          <w:lang w:val="en-US"/>
+        </w:rPr>
+        <w:t>Show the evolution of the requirements</w:t>
+      </w:r>
+    </w:p>
+    <w:p>
+      <w:pPr>
+        <w:pStyle w:val="ListParagraph"/>
+        <w:numPr>
+          <w:ilvl w:val="2"/>
+          <w:numId w:val="20"/>
+        </w:numPr>
+        <w:rPr>
+          <w:rStyle w:val="hps"/>
+          <w:lang w:val="en-US"/>
+        </w:rPr>
+      </w:pPr>
+      <w:r>
+        <w:rPr>
+          <w:rStyle w:val="hps"/>
+          <w:lang w:val="en"/>
+        </w:rPr>
+        <w:t>Show how much</w:t>
+      </w:r>
+      <w:r>
+        <w:rPr>
+          <w:rStyle w:val="shorttext"/>
+          <w:lang w:val="en"/>
+        </w:rPr>
+        <w:t xml:space="preserve"> </w:t>
+      </w:r>
+      <w:r>
+        <w:rPr>
+          <w:rStyle w:val="hps"/>
+          <w:lang w:val="en"/>
+        </w:rPr>
+        <w:t>the project</w:t>
+      </w:r>
+      <w:r>
+        <w:rPr>
+          <w:rStyle w:val="shorttext"/>
+          <w:lang w:val="en"/>
+        </w:rPr>
+        <w:t xml:space="preserve"> and </w:t>
+      </w:r>
+      <w:r>
+        <w:rPr>
+          <w:rStyle w:val="hps"/>
+          <w:lang w:val="en"/>
+        </w:rPr>
+        <w:t>each of its</w:t>
+      </w:r>
+      <w:r>
+        <w:rPr>
+          <w:lang w:val="en"/>
+        </w:rPr>
+        <w:t xml:space="preserve"> </w:t>
+      </w:r>
+      <w:r>
+        <w:rPr>
+          <w:rStyle w:val="hps"/>
+          <w:lang w:val="en"/>
+        </w:rPr>
+        <w:t>phases</w:t>
+      </w:r>
+      <w:r>
+        <w:rPr>
+          <w:lang w:val="en"/>
+        </w:rPr>
+        <w:t xml:space="preserve"> </w:t>
+      </w:r>
+      <w:r>
+        <w:rPr>
+          <w:rStyle w:val="hps"/>
+          <w:lang w:val="en"/>
+        </w:rPr>
+        <w:t>costs</w:t>
+      </w:r>
+    </w:p>
+    <w:p>
+      <w:pPr>
+        <w:pStyle w:val="ListParagraph"/>
+        <w:numPr>
+          <w:ilvl w:val="2"/>
+          <w:numId w:val="20"/>
+        </w:numPr>
+        <w:rPr>
+          <w:rStyle w:val="hps"/>
+          <w:lang w:val="en-US"/>
+        </w:rPr>
+      </w:pPr>
+      <w:r>
+        <w:rPr>
+          <w:rStyle w:val="hps"/>
+          <w:lang w:val="en"/>
+        </w:rPr>
+        <w:t>Show if work done is constant or if have some peaks</w:t>
+      </w:r>
+    </w:p>
+    <w:p>
+      <w:pPr>
+        <w:pStyle w:val="ListParagraph"/>
+        <w:numPr>
+          <w:ilvl w:val="2"/>
+          <w:numId w:val="20"/>
+        </w:numPr>
+        <w:rPr>
+          <w:rStyle w:val="hps"/>
+          <w:lang w:val="en-US"/>
+        </w:rPr>
+      </w:pPr>
+      <w:r>
+        <w:rPr>
+          <w:rStyle w:val="hps"/>
+          <w:lang w:val="en"/>
+        </w:rPr>
+        <w:t>Say which process</w:t>
+      </w:r>
+      <w:r>
+        <w:rPr>
+          <w:rStyle w:val="hps"/>
+          <w:lang w:val="en"/>
+        </w:rPr>
+        <w:t>es</w:t>
+      </w:r>
+      <w:r>
+        <w:rPr>
+          <w:rStyle w:val="hps"/>
+          <w:lang w:val="en"/>
+        </w:rPr>
+        <w:t xml:space="preserve"> are done and which ones are followed</w:t>
+      </w:r>
+    </w:p>
+    <w:p>
+      <w:pPr>
+        <w:pStyle w:val="ListParagraph"/>
+        <w:numPr>
+          <w:ilvl w:val="2"/>
+          <w:numId w:val="20"/>
+        </w:numPr>
+        <w:rPr>
+          <w:rStyle w:val="hps"/>
+          <w:lang w:val="en-US"/>
+        </w:rPr>
+      </w:pPr>
+      <w:r>
+        <w:rPr>
+          <w:rStyle w:val="hps"/>
+          <w:lang w:val="en"/>
+        </w:rPr>
+        <w:t>Define</w:t>
+      </w:r>
+      <w:r>
+        <w:rPr>
+          <w:rStyle w:val="shorttext"/>
+          <w:lang w:val="en"/>
+        </w:rPr>
+        <w:t xml:space="preserve"> </w:t>
+      </w:r>
+      <w:r>
+        <w:rPr>
+          <w:rStyle w:val="hps"/>
+          <w:lang w:val="en"/>
+        </w:rPr>
+        <w:t>the level of</w:t>
+      </w:r>
+      <w:r>
+        <w:rPr>
+          <w:rStyle w:val="shorttext"/>
+          <w:lang w:val="en"/>
+        </w:rPr>
+        <w:t xml:space="preserve"> </w:t>
+      </w:r>
+      <w:r>
+        <w:rPr>
+          <w:rStyle w:val="hps"/>
+          <w:lang w:val="en"/>
+        </w:rPr>
+        <w:t>confidence in the project</w:t>
+      </w:r>
+    </w:p>
+    <w:p>
+      <w:pPr>
+        <w:pStyle w:val="ListParagraph"/>
+        <w:numPr>
+          <w:ilvl w:val="2"/>
+          <w:numId w:val="20"/>
+        </w:numPr>
+        <w:rPr>
+          <w:lang w:val="en-US"/>
+        </w:rPr>
+      </w:pPr>
+      <w:r>
+        <w:rPr>
+          <w:rStyle w:val="hps"/>
+          <w:lang w:val="en"/>
+        </w:rPr>
+        <w:t>Make one slide for team member</w:t>
+      </w:r>
+      <w:r>
+        <w:rPr>
+          <w:rStyle w:val="hps"/>
+          <w:lang w:val="en"/>
+        </w:rPr>
+        <w:t>,</w:t>
+      </w:r>
+      <w:r>
+        <w:rPr>
+          <w:rStyle w:val="hps"/>
+          <w:lang w:val="en"/>
+        </w:rPr>
+        <w:t xml:space="preserve"> </w:t>
+      </w:r>
+      <w:r>
+        <w:rPr>
+          <w:rStyle w:val="hps"/>
+          <w:lang w:val="en"/>
+        </w:rPr>
+        <w:t>with</w:t>
+      </w:r>
+      <w:r>
+        <w:rPr>
+          <w:rStyle w:val="hps"/>
+          <w:lang w:val="en"/>
+        </w:rPr>
+        <w:t xml:space="preserve"> (at least)</w:t>
+      </w:r>
+      <w:r>
+        <w:rPr>
+          <w:rStyle w:val="shorttext"/>
+          <w:lang w:val="en"/>
+        </w:rPr>
+        <w:t xml:space="preserve"> what he </w:t>
+      </w:r>
+      <w:r>
+        <w:rPr>
+          <w:rStyle w:val="hps"/>
+          <w:lang w:val="en"/>
+        </w:rPr>
+        <w:t>think</w:t>
+      </w:r>
+      <w:r>
+        <w:rPr>
+          <w:rStyle w:val="shorttext"/>
+          <w:lang w:val="en"/>
+        </w:rPr>
+        <w:t xml:space="preserve"> that </w:t>
+      </w:r>
+      <w:r>
+        <w:rPr>
+          <w:rStyle w:val="hps"/>
+          <w:lang w:val="en"/>
+        </w:rPr>
+        <w:t>went well</w:t>
+      </w:r>
+      <w:r>
+        <w:rPr>
+          <w:rStyle w:val="shorttext"/>
+          <w:lang w:val="en"/>
+        </w:rPr>
+        <w:t xml:space="preserve"> </w:t>
+      </w:r>
+      <w:r>
+        <w:rPr>
+          <w:rStyle w:val="hps"/>
+          <w:lang w:val="en"/>
+        </w:rPr>
+        <w:t>and badly</w:t>
+      </w:r>
+    </w:p>
+    <w:p>
+      <w:pPr>
+        <w:rPr>
+          <w:b/>
+          <w:lang w:val="en-US"/>
+        </w:rPr>
+      </w:pPr>
+      <w:r>
+        <w:rPr>
+          <w:b/>
+          <w:lang w:val="en-US"/>
+        </w:rPr>
+        <w:tab/>
+      </w:r>
     </w:p>
     <w:p>
       <w:pPr>
@@ -604,16 +1513,988 @@
     </w:p>
     <w:p>
       <w:pPr>
-        <w:pStyle w:val="PargrafodaLista"/>
+        <w:ind w:left="708"/>
+        <w:rPr>
+          <w:lang w:val="en-US"/>
+        </w:rPr>
+      </w:pPr>
+      <w:r>
+        <w:rPr>
+          <w:lang w:val="en-US"/>
+        </w:rPr>
+        <w:t xml:space="preserve">AI1 – Create </w:t>
+      </w:r>
+      <w:proofErr w:type="spellStart"/>
+      <w:r>
+        <w:rPr>
+          <w:lang w:val="en-US"/>
+        </w:rPr>
+        <w:t>DashBoard</w:t>
+      </w:r>
+      <w:proofErr w:type="spellEnd"/>
+      <w:r>
+        <w:rPr>
+          <w:lang w:val="en-US"/>
+        </w:rPr>
+        <w:t xml:space="preserve"> – FB – </w:t>
+      </w:r>
+      <w:r>
+        <w:rPr>
+          <w:b/>
+          <w:color w:val="auto"/>
+          <w:lang w:val="en-US"/>
+        </w:rPr>
+        <w:t>Done</w:t>
+      </w:r>
+      <w:r>
+        <w:rPr>
+          <w:lang w:val="en-US"/>
+        </w:rPr>
+        <w:t>.</w:t>
+      </w:r>
+    </w:p>
+    <w:p>
+      <w:pPr>
+        <w:rPr>
+          <w:color w:val="FF0000"/>
+          <w:lang w:val="en-US"/>
+        </w:rPr>
+      </w:pPr>
+      <w:r>
+        <w:rPr>
+          <w:lang w:val="en-US"/>
+        </w:rPr>
+        <w:tab/>
+        <w:t xml:space="preserve">AI2 – Logs and Time records in SVN – MO – </w:t>
+      </w:r>
+      <w:r>
+        <w:rPr>
+          <w:b/>
+          <w:color w:val="auto"/>
+          <w:lang w:val="en-US"/>
+        </w:rPr>
+        <w:t>Done</w:t>
+      </w:r>
+    </w:p>
+    <w:p>
+      <w:pPr>
+        <w:rPr>
+          <w:b/>
+          <w:color w:val="auto"/>
+          <w:lang w:val="en-US"/>
+        </w:rPr>
+      </w:pPr>
+      <w:r>
+        <w:rPr>
+          <w:color w:val="FF0000"/>
+          <w:lang w:val="en-US"/>
+        </w:rPr>
+        <w:tab/>
+      </w:r>
+      <w:r>
+        <w:rPr>
+          <w:lang w:val="en-US"/>
+        </w:rPr>
+        <w:t xml:space="preserve">AI3 – Plan when processes will be defined – CM – </w:t>
+      </w:r>
+      <w:r>
+        <w:rPr>
+          <w:b/>
+          <w:color w:val="auto"/>
+          <w:lang w:val="en-US"/>
+        </w:rPr>
+        <w:t>Done</w:t>
+      </w:r>
+    </w:p>
+    <w:p>
+      <w:pPr>
+        <w:rPr>
+          <w:b/>
+          <w:color w:val="auto"/>
+          <w:lang w:val="en-US"/>
+        </w:rPr>
+      </w:pPr>
+      <w:r>
+        <w:rPr>
+          <w:color w:val="auto"/>
+          <w:lang w:val="en-US"/>
+        </w:rPr>
+        <w:tab/>
+        <w:t xml:space="preserve">AI4 – Build first draft of project Vision and Scope – JG – </w:t>
+      </w:r>
+      <w:r>
+        <w:rPr>
+          <w:b/>
+          <w:color w:val="auto"/>
+          <w:lang w:val="en-US"/>
+        </w:rPr>
+        <w:t>Done</w:t>
+      </w:r>
+    </w:p>
+    <w:p>
+      <w:pPr>
+        <w:rPr>
+          <w:lang w:val="en-US"/>
+        </w:rPr>
+      </w:pPr>
+      <w:r>
+        <w:rPr>
+          <w:lang w:val="en-US"/>
+        </w:rPr>
+        <w:tab/>
+        <w:t>AI5 – Define Project Planning Process – FB – Almost Done</w:t>
+      </w:r>
+    </w:p>
+    <w:p>
+      <w:pPr>
+        <w:rPr>
+          <w:lang w:val="en-US"/>
+        </w:rPr>
+      </w:pPr>
+      <w:r>
+        <w:rPr>
+          <w:lang w:val="en-US"/>
+        </w:rPr>
+        <w:tab/>
+        <w:t>AI6 – Refinement and Review of the Vision and Scope document – JG –</w:t>
+      </w:r>
+      <w:r>
+        <w:rPr>
+          <w:b/>
+          <w:lang w:val="en-US"/>
+        </w:rPr>
+        <w:t>Done</w:t>
+      </w:r>
+    </w:p>
+    <w:p>
+      <w:pPr>
+        <w:rPr>
+          <w:lang w:val="en-US"/>
+        </w:rPr>
+      </w:pPr>
+      <w:r>
+        <w:rPr>
+          <w:lang w:val="en-US"/>
+        </w:rPr>
+        <w:tab/>
+        <w:t>AI7 – Review and approve the documents management process –</w:t>
+      </w:r>
+      <w:r>
+        <w:rPr>
+          <w:b/>
+          <w:lang w:val="en-US"/>
+        </w:rPr>
+        <w:t>Done</w:t>
+      </w:r>
+    </w:p>
+    <w:p>
+      <w:pPr>
+        <w:tabs>
+          <w:tab w:val="center" w:pos="5400"/>
+        </w:tabs>
+        <w:ind w:left="720" w:firstLine="720"/>
+        <w:rPr>
+          <w:lang w:val="it-IT"/>
+        </w:rPr>
+      </w:pPr>
+      <w:r>
+        <w:rPr>
+          <w:lang w:val="it-IT"/>
+        </w:rPr>
+        <w:t>AI7.1 – Review – FB</w:t>
+      </w:r>
+      <w:r>
+        <w:rPr>
+          <w:lang w:val="it-IT"/>
+        </w:rPr>
+        <w:tab/>
+      </w:r>
+    </w:p>
+    <w:p>
+      <w:pPr>
+        <w:ind w:left="720" w:firstLine="720"/>
+        <w:rPr>
+          <w:lang w:val="it-IT"/>
+        </w:rPr>
+      </w:pPr>
+      <w:r>
+        <w:rPr>
+          <w:lang w:val="it-IT"/>
+        </w:rPr>
+        <w:t>AI7.2 – Approve – RG &amp; JG</w:t>
+      </w:r>
+    </w:p>
+    <w:p>
+      <w:pPr>
+        <w:rPr>
+          <w:b/>
+          <w:lang w:val="en-US"/>
+        </w:rPr>
+      </w:pPr>
+      <w:r>
+        <w:rPr>
+          <w:lang w:val="it-IT"/>
+        </w:rPr>
+        <w:tab/>
+      </w:r>
+      <w:r>
+        <w:rPr>
+          <w:lang w:val="en-US"/>
+        </w:rPr>
+        <w:t>AI8 – Redefine processes list and estimations – CM -</w:t>
+      </w:r>
+      <w:r>
+        <w:rPr>
+          <w:b/>
+          <w:lang w:val="en-US"/>
+        </w:rPr>
+        <w:t>Done</w:t>
+      </w:r>
+    </w:p>
+    <w:p>
+      <w:pPr>
+        <w:rPr>
+          <w:b/>
+          <w:lang w:val="en-US"/>
+        </w:rPr>
+      </w:pPr>
+      <w:r>
+        <w:rPr>
+          <w:lang w:val="en-US"/>
+        </w:rPr>
+        <w:tab/>
+        <w:t xml:space="preserve">AI9 – Reorganize dashboard – FB - </w:t>
+      </w:r>
+      <w:r>
+        <w:rPr>
+          <w:b/>
+          <w:lang w:val="en-US"/>
+        </w:rPr>
+        <w:t>Done</w:t>
+      </w:r>
+    </w:p>
+    <w:p>
+      <w:pPr>
+        <w:rPr>
+          <w:b/>
+          <w:lang w:val="en-US"/>
+        </w:rPr>
+      </w:pPr>
+      <w:r>
+        <w:rPr>
+          <w:lang w:val="en-US"/>
+        </w:rPr>
+        <w:tab/>
+        <w:t>AI10 – Finish Project Planning Process – JM &amp; FB –D</w:t>
+      </w:r>
+      <w:r>
+        <w:rPr>
+          <w:b/>
+          <w:lang w:val="en-US"/>
+        </w:rPr>
+        <w:t>one</w:t>
+      </w:r>
+    </w:p>
+    <w:p>
+      <w:pPr>
+        <w:ind w:left="1416"/>
+        <w:rPr>
+          <w:lang w:val="en-US"/>
+        </w:rPr>
+      </w:pPr>
+      <w:r>
+        <w:rPr>
+          <w:lang w:val="en-US"/>
+        </w:rPr>
+        <w:t xml:space="preserve">A10.1 – Review - MO </w:t>
+      </w:r>
+    </w:p>
+    <w:p>
+      <w:pPr>
+        <w:ind w:left="1416"/>
+        <w:rPr>
+          <w:lang w:val="en-US"/>
+        </w:rPr>
+      </w:pPr>
+      <w:r>
+        <w:rPr>
+          <w:lang w:val="en-US"/>
+        </w:rPr>
+        <w:t xml:space="preserve">A10.2 – Approve - CM &amp; RG </w:t>
+      </w:r>
+    </w:p>
+    <w:p>
+      <w:pPr>
+        <w:rPr>
+          <w:b/>
+          <w:lang w:val="en-US"/>
+        </w:rPr>
+      </w:pPr>
+      <w:r>
+        <w:rPr>
+          <w:lang w:val="en-US"/>
+        </w:rPr>
+        <w:tab/>
+        <w:t xml:space="preserve">AI11 – Start Review Process – MO &amp; FB – </w:t>
+      </w:r>
+      <w:r>
+        <w:rPr>
+          <w:b/>
+          <w:lang w:val="en-US"/>
+        </w:rPr>
+        <w:t>Done</w:t>
+      </w:r>
+    </w:p>
+    <w:p>
+      <w:pPr>
+        <w:ind w:left="1416"/>
+        <w:rPr>
+          <w:lang w:val="en-US"/>
+        </w:rPr>
+      </w:pPr>
+      <w:r>
+        <w:rPr>
+          <w:lang w:val="en-US"/>
+        </w:rPr>
+        <w:t xml:space="preserve">A11.1 – Review - CM </w:t>
+      </w:r>
+    </w:p>
+    <w:p>
+      <w:pPr>
+        <w:ind w:left="1416"/>
+        <w:rPr>
+          <w:lang w:val="en-US"/>
+        </w:rPr>
+      </w:pPr>
+      <w:r>
+        <w:rPr>
+          <w:lang w:val="en-US"/>
+        </w:rPr>
+        <w:t>A11.2 – Approve - RG &amp; DS</w:t>
+      </w:r>
+    </w:p>
+    <w:p>
+      <w:pPr>
+        <w:ind w:left="708"/>
+        <w:rPr>
+          <w:b/>
+          <w:lang w:val="en-US"/>
+        </w:rPr>
+      </w:pPr>
+      <w:r>
+        <w:rPr>
+          <w:lang w:val="en-US"/>
+        </w:rPr>
+        <w:t>AI12 – Finish Requirements Process - JG &amp; CM –</w:t>
+      </w:r>
+      <w:r>
+        <w:rPr>
+          <w:b/>
+          <w:lang w:val="en-US"/>
+        </w:rPr>
+        <w:t>Done</w:t>
+      </w:r>
+    </w:p>
+    <w:p>
+      <w:pPr>
+        <w:ind w:left="1416"/>
+        <w:rPr>
+          <w:lang w:val="en-US"/>
+        </w:rPr>
+      </w:pPr>
+      <w:r>
+        <w:rPr>
+          <w:lang w:val="en-US"/>
+        </w:rPr>
+        <w:t xml:space="preserve">A12.1 – Review - MO  </w:t>
+      </w:r>
+    </w:p>
+    <w:p>
+      <w:pPr>
+        <w:ind w:left="1416"/>
+        <w:rPr>
+          <w:lang w:val="en-US"/>
+        </w:rPr>
+      </w:pPr>
+      <w:r>
+        <w:rPr>
+          <w:lang w:val="en-US"/>
+        </w:rPr>
+        <w:t xml:space="preserve">A12.2 – Approve - FB &amp; RG </w:t>
+      </w:r>
+    </w:p>
+    <w:p>
+      <w:pPr>
+        <w:rPr>
+          <w:lang w:val="en-US"/>
+        </w:rPr>
+      </w:pPr>
+      <w:r>
+        <w:rPr>
+          <w:lang w:val="en-US"/>
+        </w:rPr>
+        <w:tab/>
+        <w:t>AI13 – Ready for review Project Assessment and Control Process – DS &amp; RG –</w:t>
+      </w:r>
+      <w:r>
+        <w:rPr>
+          <w:b/>
+          <w:lang w:val="en-US"/>
+        </w:rPr>
+        <w:t>Done</w:t>
+      </w:r>
+    </w:p>
+    <w:p>
+      <w:pPr>
+        <w:pStyle w:val="ListParagraph"/>
+        <w:spacing w:after="200"/>
+        <w:jc w:val="both"/>
+        <w:rPr>
+          <w:lang w:val="en-US"/>
+        </w:rPr>
+      </w:pPr>
+      <w:r>
+        <w:rPr>
+          <w:lang w:val="en-US"/>
+        </w:rPr>
+        <w:t>AI14 – Start Verification &amp; Validation Process – JG &amp; JM –</w:t>
+      </w:r>
+      <w:r>
+        <w:rPr>
+          <w:b/>
+          <w:lang w:val="en-US"/>
+        </w:rPr>
+        <w:t>Done</w:t>
+      </w:r>
+    </w:p>
+    <w:p>
+      <w:pPr>
+        <w:ind w:firstLine="708"/>
+        <w:rPr>
+          <w:b/>
+          <w:lang w:val="en-US"/>
+        </w:rPr>
+      </w:pPr>
+      <w:r>
+        <w:rPr>
+          <w:lang w:val="en-US"/>
+        </w:rPr>
+        <w:t xml:space="preserve">AI15 – Start project planning and definition of Quality plan – FB &amp; CM – </w:t>
+      </w:r>
+      <w:r>
+        <w:rPr>
+          <w:b/>
+          <w:lang w:val="en-US"/>
+        </w:rPr>
+        <w:t>Done</w:t>
+      </w:r>
+    </w:p>
+    <w:p>
+      <w:pPr>
+        <w:ind w:firstLine="708"/>
+        <w:rPr>
+          <w:lang w:val="en-US"/>
+        </w:rPr>
+      </w:pPr>
+      <w:r>
+        <w:rPr>
+          <w:lang w:val="en-US"/>
+        </w:rPr>
+        <w:t>AI16 – Finish project planning – FB &amp; CM –</w:t>
+      </w:r>
+      <w:r>
+        <w:rPr>
+          <w:b/>
+          <w:lang w:val="en-US"/>
+        </w:rPr>
+        <w:t>Done</w:t>
+      </w:r>
+    </w:p>
+    <w:p>
+      <w:pPr>
+        <w:ind w:firstLine="708"/>
+        <w:rPr>
+          <w:lang w:val="en-US"/>
+        </w:rPr>
+      </w:pPr>
+      <w:r>
+        <w:rPr>
+          <w:lang w:val="en-US"/>
+        </w:rPr>
+        <w:t>AI17 – Finish of Quality plan – FB &amp; CM –</w:t>
+      </w:r>
+      <w:r>
+        <w:rPr>
+          <w:b/>
+          <w:lang w:val="en-US"/>
+        </w:rPr>
+        <w:t>Done</w:t>
+      </w:r>
+    </w:p>
+    <w:p>
+      <w:pPr>
+        <w:pStyle w:val="ListParagraph"/>
+        <w:spacing w:after="200"/>
+        <w:jc w:val="both"/>
+        <w:rPr>
+          <w:lang w:val="en-US"/>
+        </w:rPr>
+      </w:pPr>
+      <w:r>
+        <w:rPr>
+          <w:lang w:val="en-US"/>
+        </w:rPr>
+        <w:t>AI18 – Review and approve Verification &amp; Validation Process – JG &amp; JM –</w:t>
+      </w:r>
+      <w:r>
+        <w:rPr>
+          <w:b/>
+          <w:lang w:val="en-US"/>
+        </w:rPr>
+        <w:t>Done</w:t>
+      </w:r>
+    </w:p>
+    <w:p>
+      <w:pPr>
+        <w:pStyle w:val="ListParagraph"/>
+        <w:spacing w:after="200"/>
+        <w:jc w:val="both"/>
+        <w:rPr>
+          <w:lang w:val="en-US"/>
+        </w:rPr>
+      </w:pPr>
+      <w:r>
+        <w:rPr>
+          <w:lang w:val="en-US"/>
+        </w:rPr>
+        <w:t xml:space="preserve">AI19 – Start the Requirements Analysis – RG &amp; CM &amp; FB – </w:t>
+      </w:r>
+      <w:r>
+        <w:rPr>
+          <w:b/>
+          <w:lang w:val="en-US"/>
+        </w:rPr>
+        <w:t>Done</w:t>
+      </w:r>
+    </w:p>
+    <w:p>
+      <w:pPr>
+        <w:pStyle w:val="ListParagraph"/>
+        <w:spacing w:after="200"/>
+        <w:jc w:val="both"/>
+        <w:rPr>
+          <w:lang w:val="en-US"/>
+        </w:rPr>
+      </w:pPr>
+      <w:r>
+        <w:rPr>
+          <w:lang w:val="en-US"/>
+        </w:rPr>
+        <w:lastRenderedPageBreak/>
+        <w:t xml:space="preserve">AI20 – Prepare Earned Value – JG – </w:t>
+      </w:r>
+      <w:r>
+        <w:rPr>
+          <w:b/>
+          <w:lang w:val="en-US"/>
+        </w:rPr>
+        <w:t>Done</w:t>
+      </w:r>
+    </w:p>
+    <w:p>
+      <w:pPr>
+        <w:pStyle w:val="ListParagraph"/>
+        <w:spacing w:after="200"/>
+        <w:jc w:val="both"/>
+        <w:rPr>
+          <w:lang w:val="en-US"/>
+        </w:rPr>
+      </w:pPr>
+      <w:r>
+        <w:rPr>
+          <w:lang w:val="en-US"/>
+        </w:rPr>
+        <w:t>AI21 – Finish Coding Standards – RG –</w:t>
+      </w:r>
+      <w:r>
+        <w:rPr>
+          <w:b/>
+          <w:lang w:val="en-US"/>
+        </w:rPr>
+        <w:t>Done</w:t>
+      </w:r>
+    </w:p>
+    <w:p>
+      <w:pPr>
+        <w:pStyle w:val="ListParagraph"/>
+        <w:spacing w:after="200"/>
+        <w:jc w:val="both"/>
+        <w:rPr>
+          <w:lang w:val="en-US"/>
+        </w:rPr>
+      </w:pPr>
+      <w:r>
+        <w:rPr>
+          <w:lang w:val="en-US"/>
+        </w:rPr>
+        <w:t>AI22 – Finish the Project Assessment and Control Process - RG &amp; DS &amp; MO –</w:t>
+      </w:r>
+      <w:r>
+        <w:rPr>
+          <w:b/>
+          <w:lang w:val="en-US"/>
+        </w:rPr>
+        <w:t>Done</w:t>
+      </w:r>
+    </w:p>
+    <w:p>
+      <w:pPr>
+        <w:pStyle w:val="ListParagraph"/>
+        <w:spacing w:after="200"/>
+        <w:jc w:val="both"/>
+        <w:rPr>
+          <w:lang w:val="en-US"/>
+        </w:rPr>
+      </w:pPr>
+      <w:r>
+        <w:rPr>
+          <w:lang w:val="en-US"/>
+        </w:rPr>
+        <w:t xml:space="preserve">AI23 – interview with the client – JG &amp; MO &amp; JM - </w:t>
+      </w:r>
+      <w:r>
+        <w:rPr>
+          <w:b/>
+          <w:lang w:val="en-US"/>
+        </w:rPr>
+        <w:t>Done</w:t>
+      </w:r>
+    </w:p>
+    <w:p>
+      <w:pPr>
+        <w:pStyle w:val="ListParagraph"/>
+        <w:spacing w:after="200"/>
+        <w:jc w:val="both"/>
+        <w:rPr>
+          <w:lang w:val="en-US"/>
+        </w:rPr>
+      </w:pPr>
+      <w:r>
+        <w:rPr>
+          <w:lang w:val="en-US"/>
+        </w:rPr>
+        <w:t xml:space="preserve">AI24 – update the project plan – FB   - </w:t>
+      </w:r>
+      <w:r>
+        <w:rPr>
+          <w:b/>
+          <w:lang w:val="en-US"/>
+        </w:rPr>
+        <w:t>Done</w:t>
+      </w:r>
+    </w:p>
+    <w:p>
+      <w:pPr>
+        <w:pStyle w:val="ListParagraph"/>
         <w:spacing w:after="240"/>
         <w:rPr>
           <w:lang w:val="en-US"/>
         </w:rPr>
       </w:pPr>
-    </w:p>
-    <w:p>
-      <w:pPr>
-        <w:pStyle w:val="PargrafodaLista"/>
+      <w:r>
+        <w:rPr>
+          <w:lang w:val="en-US"/>
+        </w:rPr>
+        <w:t xml:space="preserve">AI25 – Get SRS ready for Inspection– JG &amp; MO - </w:t>
+      </w:r>
+      <w:r>
+        <w:rPr>
+          <w:b/>
+          <w:lang w:val="en-US"/>
+        </w:rPr>
+        <w:t>Done</w:t>
+      </w:r>
+      <w:r>
+        <w:rPr>
+          <w:lang w:val="en-US"/>
+        </w:rPr>
+        <w:t xml:space="preserve"> </w:t>
+      </w:r>
+    </w:p>
+    <w:p>
+      <w:pPr>
+        <w:pStyle w:val="ListParagraph"/>
+        <w:spacing w:after="240"/>
+        <w:rPr>
+          <w:lang w:val="en-US"/>
+        </w:rPr>
+      </w:pPr>
+      <w:r>
+        <w:rPr>
+          <w:lang w:val="en-US"/>
+        </w:rPr>
+        <w:t xml:space="preserve">AI26 - Continuation of the Inspection of the SRS (Preparation started this week) – JG &amp; MO - </w:t>
+      </w:r>
+      <w:r>
+        <w:rPr>
+          <w:b/>
+          <w:lang w:val="en-US"/>
+        </w:rPr>
+        <w:t>Done</w:t>
+      </w:r>
+    </w:p>
+    <w:p>
+      <w:pPr>
+        <w:pStyle w:val="ListParagraph"/>
+        <w:spacing w:after="240"/>
+        <w:rPr>
+          <w:lang w:val="en-US"/>
+        </w:rPr>
+      </w:pPr>
+      <w:r>
+        <w:rPr>
+          <w:lang w:val="en-US"/>
+        </w:rPr>
+        <w:t xml:space="preserve">AI27 - Finish Test Plan – JM &amp; DJ – </w:t>
+      </w:r>
+      <w:r>
+        <w:rPr>
+          <w:b/>
+          <w:lang w:val="en-US"/>
+        </w:rPr>
+        <w:t>Almost Done</w:t>
+      </w:r>
+    </w:p>
+    <w:p>
+      <w:pPr>
+        <w:pStyle w:val="ListParagraph"/>
+        <w:spacing w:after="240"/>
+        <w:rPr>
+          <w:lang w:val="en-US"/>
+        </w:rPr>
+      </w:pPr>
+      <w:r>
+        <w:rPr>
+          <w:lang w:val="en-US"/>
+        </w:rPr>
+        <w:t xml:space="preserve">AI28 - Finish the Database Architecture – FB &amp; JM - </w:t>
+      </w:r>
+      <w:r>
+        <w:rPr>
+          <w:b/>
+          <w:lang w:val="en-US"/>
+        </w:rPr>
+        <w:t>Done</w:t>
+      </w:r>
+    </w:p>
+    <w:p>
+      <w:pPr>
+        <w:pStyle w:val="ListParagraph"/>
+        <w:spacing w:after="240"/>
+        <w:rPr>
+          <w:b/>
+          <w:lang w:val="en-US"/>
+        </w:rPr>
+      </w:pPr>
+      <w:r>
+        <w:rPr>
+          <w:lang w:val="en-US"/>
+        </w:rPr>
+        <w:t xml:space="preserve">AI29 - Review (Walkthrough) of the Database Architecture – FB &amp; CM &amp; RG &amp; DJ &amp; JM &amp; JG &amp; MO – </w:t>
+      </w:r>
+      <w:r>
+        <w:rPr>
+          <w:b/>
+          <w:lang w:val="en-US"/>
+        </w:rPr>
+        <w:t>Done</w:t>
+      </w:r>
+    </w:p>
+    <w:p>
+      <w:pPr>
+        <w:pStyle w:val="ListParagraph"/>
+        <w:spacing w:after="240"/>
+        <w:rPr>
+          <w:b/>
+          <w:lang w:val="en-US"/>
+        </w:rPr>
+      </w:pPr>
+      <w:r>
+        <w:rPr>
+          <w:lang w:val="en-US"/>
+        </w:rPr>
+        <w:t xml:space="preserve">AI30 - Re-estimation - FB &amp; CM &amp; RG &amp; DJ &amp; JM &amp; JG &amp; MO – </w:t>
+      </w:r>
+      <w:r>
+        <w:rPr>
+          <w:b/>
+          <w:lang w:val="en-US"/>
+        </w:rPr>
+        <w:t>Done</w:t>
+      </w:r>
+    </w:p>
+    <w:p>
+      <w:pPr>
+        <w:pStyle w:val="ListParagraph"/>
+        <w:spacing w:after="240"/>
+        <w:rPr>
+          <w:lang w:val="en-US"/>
+        </w:rPr>
+      </w:pPr>
+      <w:r>
+        <w:rPr>
+          <w:lang w:val="en-US"/>
+        </w:rPr>
+        <w:t>AI31 –</w:t>
+      </w:r>
+      <w:r>
+        <w:rPr>
+          <w:b/>
+          <w:lang w:val="en-US"/>
+        </w:rPr>
+        <w:t xml:space="preserve"> </w:t>
+      </w:r>
+      <w:r>
+        <w:rPr>
+          <w:lang w:val="en-US"/>
+        </w:rPr>
+        <w:t xml:space="preserve">Finish database module – RG - </w:t>
+      </w:r>
+      <w:r>
+        <w:rPr>
+          <w:b/>
+          <w:lang w:val="en-US"/>
+        </w:rPr>
+        <w:t>Done</w:t>
+      </w:r>
+    </w:p>
+    <w:p>
+      <w:pPr>
+        <w:pStyle w:val="ListParagraph"/>
+        <w:spacing w:after="240"/>
+        <w:rPr>
+          <w:lang w:val="en-US"/>
+        </w:rPr>
+      </w:pPr>
+      <w:r>
+        <w:rPr>
+          <w:lang w:val="en-US"/>
+        </w:rPr>
+        <w:t xml:space="preserve">AI32 – Develop user interfaces – RG &amp; DS &amp; JM – </w:t>
+      </w:r>
+      <w:r>
+        <w:rPr>
+          <w:b/>
+          <w:lang w:val="en-US"/>
+        </w:rPr>
+        <w:t>Done</w:t>
+      </w:r>
+    </w:p>
+    <w:p>
+      <w:pPr>
+        <w:pStyle w:val="ListParagraph"/>
+        <w:spacing w:after="240"/>
+        <w:rPr>
+          <w:b/>
+          <w:lang w:val="en-US"/>
+        </w:rPr>
+      </w:pPr>
+      <w:r>
+        <w:rPr>
+          <w:lang w:val="en-US"/>
+        </w:rPr>
+        <w:t>AI33 - Start developing some functionalities such as “Add tasks”, ”Show task details”, “Show task listing” – DS &amp; JG &amp; MO –</w:t>
+      </w:r>
+      <w:r>
+        <w:rPr>
+          <w:lang w:val="en-US"/>
+        </w:rPr>
+        <w:t xml:space="preserve"> </w:t>
+      </w:r>
+      <w:r>
+        <w:rPr>
+          <w:b/>
+          <w:lang w:val="en-US"/>
+        </w:rPr>
+        <w:t>Done</w:t>
+      </w:r>
+    </w:p>
+    <w:p>
+      <w:pPr>
+        <w:pStyle w:val="ListParagraph"/>
+        <w:spacing w:after="240"/>
+        <w:rPr>
+          <w:b/>
+          <w:lang w:val="en-US"/>
+        </w:rPr>
+      </w:pPr>
+      <w:r>
+        <w:rPr>
+          <w:lang w:val="en-US"/>
+        </w:rPr>
+        <w:t>AI34 – Create a Contingency Plan by Overwork and Prioritize tasks – RG &amp; FB</w:t>
+      </w:r>
+      <w:r>
+        <w:rPr>
+          <w:lang w:val="en-US"/>
+        </w:rPr>
+        <w:t xml:space="preserve"> – </w:t>
+      </w:r>
+      <w:r>
+        <w:rPr>
+          <w:b/>
+          <w:lang w:val="en-US"/>
+        </w:rPr>
+        <w:t>Done</w:t>
+      </w:r>
+    </w:p>
+    <w:p>
+      <w:pPr>
+        <w:pStyle w:val="ListParagraph"/>
+        <w:spacing w:after="240"/>
+        <w:rPr>
+          <w:lang w:val="en-US"/>
+        </w:rPr>
+      </w:pPr>
+      <w:r>
+        <w:rPr>
+          <w:lang w:val="en-US"/>
+        </w:rPr>
+        <w:t>AI35 – Correct discovered bugs</w:t>
+      </w:r>
+      <w:r>
+        <w:rPr>
+          <w:lang w:val="en-US"/>
+        </w:rPr>
+        <w:t xml:space="preserve"> – Team</w:t>
+      </w:r>
+    </w:p>
+    <w:p>
+      <w:pPr>
+        <w:pStyle w:val="ListParagraph"/>
+        <w:spacing w:after="240"/>
+        <w:rPr>
+          <w:lang w:val="en-US"/>
+        </w:rPr>
+      </w:pPr>
+      <w:r>
+        <w:rPr>
+          <w:lang w:val="en-US"/>
+        </w:rPr>
+        <w:t>AI36 – Prepare the Showoff</w:t>
+      </w:r>
+      <w:r>
+        <w:rPr>
+          <w:lang w:val="en-US"/>
+        </w:rPr>
+        <w:t xml:space="preserve"> – Team</w:t>
+      </w:r>
+      <w:bookmarkStart w:id="0" w:name="_GoBack"/>
+      <w:bookmarkEnd w:id="0"/>
+    </w:p>
+    <w:p>
+      <w:pPr>
+        <w:pStyle w:val="ListParagraph"/>
         <w:spacing w:after="240"/>
         <w:rPr>
           <w:lang w:val="en-US"/>
@@ -686,7 +2567,7 @@
 </file>
 
 <file path=word/endnotes.xml><?xml version="1.0" encoding="utf-8"?>
-<w:endnotes xmlns:ve="http://schemas.openxmlformats.org/markup-compatibility/2006" xmlns:o="urn:schemas-microsoft-com:office:office" xmlns:r="http://schemas.openxmlformats.org/officeDocument/2006/relationships" xmlns:m="http://schemas.openxmlformats.org/officeDocument/2006/math" xmlns:v="urn:schemas-microsoft-com:vml" xmlns:wp="http://schemas.openxmlformats.org/drawingml/2006/wordprocessingDrawing" xmlns:w10="urn:schemas-microsoft-com:office:word" xmlns:w="http://schemas.openxmlformats.org/wordprocessingml/2006/main" xmlns:wne="http://schemas.microsoft.com/office/word/2006/wordml">
+<w:endnotes xmlns:wpc="http://schemas.microsoft.com/office/word/2010/wordprocessingCanvas" xmlns:mc="http://schemas.openxmlformats.org/markup-compatibility/2006" xmlns:o="urn:schemas-microsoft-com:office:office" xmlns:r="http://schemas.openxmlformats.org/officeDocument/2006/relationships" xmlns:m="http://schemas.openxmlformats.org/officeDocument/2006/math" xmlns:v="urn:schemas-microsoft-com:vml" xmlns:wp14="http://schemas.microsoft.com/office/word/2010/wordprocessingDrawing" xmlns:wp="http://schemas.openxmlformats.org/drawingml/2006/wordprocessingDrawing" xmlns:w10="urn:schemas-microsoft-com:office:word" xmlns:w="http://schemas.openxmlformats.org/wordprocessingml/2006/main" xmlns:w14="http://schemas.microsoft.com/office/word/2010/wordml" xmlns:w15="http://schemas.microsoft.com/office/word/2012/wordml" xmlns:wpg="http://schemas.microsoft.com/office/word/2010/wordprocessingGroup" xmlns:wpi="http://schemas.microsoft.com/office/word/2010/wordprocessingInk" xmlns:wne="http://schemas.microsoft.com/office/word/2006/wordml" xmlns:wps="http://schemas.microsoft.com/office/word/2010/wordprocessingShape" mc:Ignorable="w14 w15 wp14">
   <w:endnote w:type="separator" w:id="-1">
     <w:p>
       <w:pPr>
@@ -711,7 +2592,7 @@
 </file>
 
 <file path=word/footnotes.xml><?xml version="1.0" encoding="utf-8"?>
-<w:footnotes xmlns:ve="http://schemas.openxmlformats.org/markup-compatibility/2006" xmlns:o="urn:schemas-microsoft-com:office:office" xmlns:r="http://schemas.openxmlformats.org/officeDocument/2006/relationships" xmlns:m="http://schemas.openxmlformats.org/officeDocument/2006/math" xmlns:v="urn:schemas-microsoft-com:vml" xmlns:wp="http://schemas.openxmlformats.org/drawingml/2006/wordprocessingDrawing" xmlns:w10="urn:schemas-microsoft-com:office:word" xmlns:w="http://schemas.openxmlformats.org/wordprocessingml/2006/main" xmlns:wne="http://schemas.microsoft.com/office/word/2006/wordml">
+<w:footnotes xmlns:wpc="http://schemas.microsoft.com/office/word/2010/wordprocessingCanvas" xmlns:mc="http://schemas.openxmlformats.org/markup-compatibility/2006" xmlns:o="urn:schemas-microsoft-com:office:office" xmlns:r="http://schemas.openxmlformats.org/officeDocument/2006/relationships" xmlns:m="http://schemas.openxmlformats.org/officeDocument/2006/math" xmlns:v="urn:schemas-microsoft-com:vml" xmlns:wp14="http://schemas.microsoft.com/office/word/2010/wordprocessingDrawing" xmlns:wp="http://schemas.openxmlformats.org/drawingml/2006/wordprocessingDrawing" xmlns:w10="urn:schemas-microsoft-com:office:word" xmlns:w="http://schemas.openxmlformats.org/wordprocessingml/2006/main" xmlns:w14="http://schemas.microsoft.com/office/word/2010/wordml" xmlns:w15="http://schemas.microsoft.com/office/word/2012/wordml" xmlns:wpg="http://schemas.microsoft.com/office/word/2010/wordprocessingGroup" xmlns:wpi="http://schemas.microsoft.com/office/word/2010/wordprocessingInk" xmlns:wne="http://schemas.microsoft.com/office/word/2006/wordml" xmlns:wps="http://schemas.microsoft.com/office/word/2010/wordprocessingShape" mc:Ignorable="w14 w15 wp14">
   <w:footnote w:type="separator" w:id="-1">
     <w:p>
       <w:pPr>
@@ -736,7 +2617,7 @@
 </file>
 
 <file path=word/header1.xml><?xml version="1.0" encoding="utf-8"?>
-<w:hdr xmlns:ve="http://schemas.openxmlformats.org/markup-compatibility/2006" xmlns:o="urn:schemas-microsoft-com:office:office" xmlns:r="http://schemas.openxmlformats.org/officeDocument/2006/relationships" xmlns:m="http://schemas.openxmlformats.org/officeDocument/2006/math" xmlns:v="urn:schemas-microsoft-com:vml" xmlns:wp="http://schemas.openxmlformats.org/drawingml/2006/wordprocessingDrawing" xmlns:w10="urn:schemas-microsoft-com:office:word" xmlns:w="http://schemas.openxmlformats.org/wordprocessingml/2006/main" xmlns:wne="http://schemas.microsoft.com/office/word/2006/wordml">
+<w:hdr xmlns:wpc="http://schemas.microsoft.com/office/word/2010/wordprocessingCanvas" xmlns:mc="http://schemas.openxmlformats.org/markup-compatibility/2006" xmlns:o="urn:schemas-microsoft-com:office:office" xmlns:r="http://schemas.openxmlformats.org/officeDocument/2006/relationships" xmlns:m="http://schemas.openxmlformats.org/officeDocument/2006/math" xmlns:v="urn:schemas-microsoft-com:vml" xmlns:wp14="http://schemas.microsoft.com/office/word/2010/wordprocessingDrawing" xmlns:wp="http://schemas.openxmlformats.org/drawingml/2006/wordprocessingDrawing" xmlns:w10="urn:schemas-microsoft-com:office:word" xmlns:w="http://schemas.openxmlformats.org/wordprocessingml/2006/main" xmlns:w14="http://schemas.microsoft.com/office/word/2010/wordml" xmlns:w15="http://schemas.microsoft.com/office/word/2012/wordml" xmlns:wpg="http://schemas.microsoft.com/office/word/2010/wordprocessingGroup" xmlns:wpi="http://schemas.microsoft.com/office/word/2010/wordprocessingInk" xmlns:wne="http://schemas.microsoft.com/office/word/2006/wordml" xmlns:wps="http://schemas.microsoft.com/office/word/2010/wordprocessingShape" mc:Ignorable="w14 w15 wp14">
   <w:p>
     <w:pPr>
       <w:tabs>
@@ -811,8 +2692,6 @@
       </w:rPr>
       <w:t xml:space="preserve"> </w:t>
     </w:r>
-    <w:bookmarkStart w:id="0" w:name="_GoBack"/>
-    <w:bookmarkEnd w:id="0"/>
     <w:r>
       <w:rPr>
         <w:color w:val="E69138"/>
@@ -883,7 +2762,7 @@
   </w:p>
   <w:p>
     <w:pPr>
-      <w:pStyle w:val="Cabealho"/>
+      <w:pStyle w:val="Header"/>
       <w:rPr>
         <w:lang w:val="en-US"/>
       </w:rPr>
@@ -893,7 +2772,7 @@
 </file>
 
 <file path=word/numbering.xml><?xml version="1.0" encoding="utf-8"?>
-<w:numbering xmlns:ve="http://schemas.openxmlformats.org/markup-compatibility/2006" xmlns:o="urn:schemas-microsoft-com:office:office" xmlns:r="http://schemas.openxmlformats.org/officeDocument/2006/relationships" xmlns:m="http://schemas.openxmlformats.org/officeDocument/2006/math" xmlns:v="urn:schemas-microsoft-com:vml" xmlns:wp="http://schemas.openxmlformats.org/drawingml/2006/wordprocessingDrawing" xmlns:w10="urn:schemas-microsoft-com:office:word" xmlns:w="http://schemas.openxmlformats.org/wordprocessingml/2006/main" xmlns:wne="http://schemas.microsoft.com/office/word/2006/wordml">
+<w:numbering xmlns:wpc="http://schemas.microsoft.com/office/word/2010/wordprocessingCanvas" xmlns:mc="http://schemas.openxmlformats.org/markup-compatibility/2006" xmlns:o="urn:schemas-microsoft-com:office:office" xmlns:r="http://schemas.openxmlformats.org/officeDocument/2006/relationships" xmlns:m="http://schemas.openxmlformats.org/officeDocument/2006/math" xmlns:v="urn:schemas-microsoft-com:vml" xmlns:wp14="http://schemas.microsoft.com/office/word/2010/wordprocessingDrawing" xmlns:wp="http://schemas.openxmlformats.org/drawingml/2006/wordprocessingDrawing" xmlns:w10="urn:schemas-microsoft-com:office:word" xmlns:w="http://schemas.openxmlformats.org/wordprocessingml/2006/main" xmlns:w14="http://schemas.microsoft.com/office/word/2010/wordml" xmlns:w15="http://schemas.microsoft.com/office/word/2012/wordml" xmlns:wpg="http://schemas.microsoft.com/office/word/2010/wordprocessingGroup" xmlns:wpi="http://schemas.microsoft.com/office/word/2010/wordprocessingInk" xmlns:wne="http://schemas.microsoft.com/office/word/2006/wordml" xmlns:wps="http://schemas.microsoft.com/office/word/2010/wordprocessingShape" mc:Ignorable="w14 w15 wp14">
   <w:abstractNum w:abstractNumId="0">
     <w:nsid w:val="078772CE"/>
     <w:multiLevelType w:val="hybridMultilevel"/>
@@ -1346,6 +3225,119 @@
     </w:lvl>
   </w:abstractNum>
   <w:abstractNum w:abstractNumId="4">
+    <w:nsid w:val="212953EC"/>
+    <w:multiLevelType w:val="hybridMultilevel"/>
+    <w:tmpl w:val="8D4C10D8"/>
+    <w:lvl w:ilvl="0" w:tplc="08160001">
+      <w:start w:val="1"/>
+      <w:numFmt w:val="bullet"/>
+      <w:lvlText w:val=""/>
+      <w:lvlJc w:val="left"/>
+      <w:pPr>
+        <w:ind w:left="720" w:hanging="360"/>
+      </w:pPr>
+      <w:rPr>
+        <w:rFonts w:ascii="Symbol" w:hAnsi="Symbol" w:hint="default"/>
+      </w:rPr>
+    </w:lvl>
+    <w:lvl w:ilvl="1" w:tplc="08160003">
+      <w:start w:val="1"/>
+      <w:numFmt w:val="bullet"/>
+      <w:lvlText w:val="o"/>
+      <w:lvlJc w:val="left"/>
+      <w:pPr>
+        <w:ind w:left="1440" w:hanging="360"/>
+      </w:pPr>
+      <w:rPr>
+        <w:rFonts w:ascii="Courier New" w:hAnsi="Courier New" w:cs="Courier New" w:hint="default"/>
+      </w:rPr>
+    </w:lvl>
+    <w:lvl w:ilvl="2" w:tplc="08160005">
+      <w:start w:val="1"/>
+      <w:numFmt w:val="bullet"/>
+      <w:lvlText w:val=""/>
+      <w:lvlJc w:val="left"/>
+      <w:pPr>
+        <w:ind w:left="2160" w:hanging="360"/>
+      </w:pPr>
+      <w:rPr>
+        <w:rFonts w:ascii="Wingdings" w:hAnsi="Wingdings" w:hint="default"/>
+      </w:rPr>
+    </w:lvl>
+    <w:lvl w:ilvl="3" w:tplc="08160001">
+      <w:start w:val="1"/>
+      <w:numFmt w:val="bullet"/>
+      <w:lvlText w:val=""/>
+      <w:lvlJc w:val="left"/>
+      <w:pPr>
+        <w:ind w:left="2880" w:hanging="360"/>
+      </w:pPr>
+      <w:rPr>
+        <w:rFonts w:ascii="Symbol" w:hAnsi="Symbol" w:hint="default"/>
+      </w:rPr>
+    </w:lvl>
+    <w:lvl w:ilvl="4" w:tplc="08160003">
+      <w:start w:val="1"/>
+      <w:numFmt w:val="bullet"/>
+      <w:lvlText w:val="o"/>
+      <w:lvlJc w:val="left"/>
+      <w:pPr>
+        <w:ind w:left="3600" w:hanging="360"/>
+      </w:pPr>
+      <w:rPr>
+        <w:rFonts w:ascii="Courier New" w:hAnsi="Courier New" w:cs="Courier New" w:hint="default"/>
+      </w:rPr>
+    </w:lvl>
+    <w:lvl w:ilvl="5" w:tplc="08160005">
+      <w:start w:val="1"/>
+      <w:numFmt w:val="bullet"/>
+      <w:lvlText w:val=""/>
+      <w:lvlJc w:val="left"/>
+      <w:pPr>
+        <w:ind w:left="4320" w:hanging="360"/>
+      </w:pPr>
+      <w:rPr>
+        <w:rFonts w:ascii="Wingdings" w:hAnsi="Wingdings" w:hint="default"/>
+      </w:rPr>
+    </w:lvl>
+    <w:lvl w:ilvl="6" w:tplc="08160001" w:tentative="1">
+      <w:start w:val="1"/>
+      <w:numFmt w:val="bullet"/>
+      <w:lvlText w:val=""/>
+      <w:lvlJc w:val="left"/>
+      <w:pPr>
+        <w:ind w:left="5040" w:hanging="360"/>
+      </w:pPr>
+      <w:rPr>
+        <w:rFonts w:ascii="Symbol" w:hAnsi="Symbol" w:hint="default"/>
+      </w:rPr>
+    </w:lvl>
+    <w:lvl w:ilvl="7" w:tplc="08160003" w:tentative="1">
+      <w:start w:val="1"/>
+      <w:numFmt w:val="bullet"/>
+      <w:lvlText w:val="o"/>
+      <w:lvlJc w:val="left"/>
+      <w:pPr>
+        <w:ind w:left="5760" w:hanging="360"/>
+      </w:pPr>
+      <w:rPr>
+        <w:rFonts w:ascii="Courier New" w:hAnsi="Courier New" w:cs="Courier New" w:hint="default"/>
+      </w:rPr>
+    </w:lvl>
+    <w:lvl w:ilvl="8" w:tplc="08160005" w:tentative="1">
+      <w:start w:val="1"/>
+      <w:numFmt w:val="bullet"/>
+      <w:lvlText w:val=""/>
+      <w:lvlJc w:val="left"/>
+      <w:pPr>
+        <w:ind w:left="6480" w:hanging="360"/>
+      </w:pPr>
+      <w:rPr>
+        <w:rFonts w:ascii="Wingdings" w:hAnsi="Wingdings" w:hint="default"/>
+      </w:rPr>
+    </w:lvl>
+  </w:abstractNum>
+  <w:abstractNum w:abstractNumId="5">
     <w:nsid w:val="2AE36FFC"/>
     <w:multiLevelType w:val="hybridMultilevel"/>
     <w:tmpl w:val="AC9ED288"/>
@@ -1458,7 +3450,7 @@
       </w:rPr>
     </w:lvl>
   </w:abstractNum>
-  <w:abstractNum w:abstractNumId="5">
+  <w:abstractNum w:abstractNumId="6">
     <w:nsid w:val="2CA32619"/>
     <w:multiLevelType w:val="hybridMultilevel"/>
     <w:tmpl w:val="97C875D0"/>
@@ -1571,7 +3563,7 @@
       </w:rPr>
     </w:lvl>
   </w:abstractNum>
-  <w:abstractNum w:abstractNumId="6">
+  <w:abstractNum w:abstractNumId="7">
     <w:nsid w:val="35EF3ED6"/>
     <w:multiLevelType w:val="multilevel"/>
     <w:tmpl w:val="B074EC22"/>
@@ -1765,7 +3757,7 @@
       </w:rPr>
     </w:lvl>
   </w:abstractNum>
-  <w:abstractNum w:abstractNumId="7">
+  <w:abstractNum w:abstractNumId="8">
     <w:nsid w:val="39B75A16"/>
     <w:multiLevelType w:val="hybridMultilevel"/>
     <w:tmpl w:val="DB8C3206"/>
@@ -1854,7 +3846,7 @@
       </w:pPr>
     </w:lvl>
   </w:abstractNum>
-  <w:abstractNum w:abstractNumId="8">
+  <w:abstractNum w:abstractNumId="9">
     <w:nsid w:val="3DA358E8"/>
     <w:multiLevelType w:val="hybridMultilevel"/>
     <w:tmpl w:val="2A346DD2"/>
@@ -1967,7 +3959,7 @@
       </w:rPr>
     </w:lvl>
   </w:abstractNum>
-  <w:abstractNum w:abstractNumId="9">
+  <w:abstractNum w:abstractNumId="10">
     <w:nsid w:val="42A87085"/>
     <w:multiLevelType w:val="hybridMultilevel"/>
     <w:tmpl w:val="9D6CE966"/>
@@ -2080,7 +4072,7 @@
       </w:rPr>
     </w:lvl>
   </w:abstractNum>
-  <w:abstractNum w:abstractNumId="10">
+  <w:abstractNum w:abstractNumId="11">
     <w:nsid w:val="47097508"/>
     <w:multiLevelType w:val="hybridMultilevel"/>
     <w:tmpl w:val="19449114"/>
@@ -2193,7 +4185,7 @@
       </w:rPr>
     </w:lvl>
   </w:abstractNum>
-  <w:abstractNum w:abstractNumId="11">
+  <w:abstractNum w:abstractNumId="12">
     <w:nsid w:val="48B34016"/>
     <w:multiLevelType w:val="hybridMultilevel"/>
     <w:tmpl w:val="2390BFA8"/>
@@ -2306,7 +4298,7 @@
       </w:rPr>
     </w:lvl>
   </w:abstractNum>
-  <w:abstractNum w:abstractNumId="12">
+  <w:abstractNum w:abstractNumId="13">
     <w:nsid w:val="4C534F6C"/>
     <w:multiLevelType w:val="multilevel"/>
     <w:tmpl w:val="6340E3D2"/>
@@ -2491,7 +4483,7 @@
       </w:rPr>
     </w:lvl>
   </w:abstractNum>
-  <w:abstractNum w:abstractNumId="13">
+  <w:abstractNum w:abstractNumId="14">
     <w:nsid w:val="692328BC"/>
     <w:multiLevelType w:val="hybridMultilevel"/>
     <w:tmpl w:val="DFD2289E"/>
@@ -2604,7 +4596,7 @@
       </w:rPr>
     </w:lvl>
   </w:abstractNum>
-  <w:abstractNum w:abstractNumId="14">
+  <w:abstractNum w:abstractNumId="15">
     <w:nsid w:val="6BB677EA"/>
     <w:multiLevelType w:val="hybridMultilevel"/>
     <w:tmpl w:val="FA02AE98"/>
@@ -2717,7 +4709,7 @@
       </w:rPr>
     </w:lvl>
   </w:abstractNum>
-  <w:abstractNum w:abstractNumId="15">
+  <w:abstractNum w:abstractNumId="16">
     <w:nsid w:val="71134360"/>
     <w:multiLevelType w:val="hybridMultilevel"/>
     <w:tmpl w:val="471437EC"/>
@@ -2830,7 +4822,7 @@
       </w:rPr>
     </w:lvl>
   </w:abstractNum>
-  <w:abstractNum w:abstractNumId="16">
+  <w:abstractNum w:abstractNumId="17">
     <w:nsid w:val="7133771C"/>
     <w:multiLevelType w:val="hybridMultilevel"/>
     <w:tmpl w:val="9F44778A"/>
@@ -2943,7 +4935,7 @@
       </w:rPr>
     </w:lvl>
   </w:abstractNum>
-  <w:abstractNum w:abstractNumId="17">
+  <w:abstractNum w:abstractNumId="18">
     <w:nsid w:val="786A4514"/>
     <w:multiLevelType w:val="hybridMultilevel"/>
     <w:tmpl w:val="C34828AC"/>
@@ -3057,43 +5049,43 @@
     </w:lvl>
   </w:abstractNum>
   <w:num w:numId="1">
+    <w:abstractNumId w:val="13"/>
+  </w:num>
+  <w:num w:numId="2">
+    <w:abstractNumId w:val="7"/>
+  </w:num>
+  <w:num w:numId="3">
+    <w:abstractNumId w:val="5"/>
+  </w:num>
+  <w:num w:numId="4">
     <w:abstractNumId w:val="12"/>
   </w:num>
-  <w:num w:numId="2">
-    <w:abstractNumId w:val="6"/>
-  </w:num>
-  <w:num w:numId="3">
-    <w:abstractNumId w:val="4"/>
-  </w:num>
-  <w:num w:numId="4">
-    <w:abstractNumId w:val="11"/>
-  </w:num>
   <w:num w:numId="5">
-    <w:abstractNumId w:val="8"/>
+    <w:abstractNumId w:val="9"/>
   </w:num>
   <w:num w:numId="6">
     <w:abstractNumId w:val="3"/>
   </w:num>
   <w:num w:numId="7">
-    <w:abstractNumId w:val="15"/>
+    <w:abstractNumId w:val="16"/>
   </w:num>
   <w:num w:numId="8">
-    <w:abstractNumId w:val="13"/>
+    <w:abstractNumId w:val="14"/>
   </w:num>
   <w:num w:numId="9">
-    <w:abstractNumId w:val="7"/>
+    <w:abstractNumId w:val="8"/>
   </w:num>
   <w:num w:numId="10">
-    <w:abstractNumId w:val="17"/>
+    <w:abstractNumId w:val="18"/>
   </w:num>
   <w:num w:numId="11">
-    <w:abstractNumId w:val="14"/>
+    <w:abstractNumId w:val="15"/>
   </w:num>
   <w:num w:numId="12">
     <w:abstractNumId w:val="2"/>
   </w:num>
   <w:num w:numId="13">
-    <w:abstractNumId w:val="10"/>
+    <w:abstractNumId w:val="11"/>
   </w:num>
   <w:num w:numId="14">
     <w:abstractNumId w:val="0"/>
@@ -3102,22 +5094,25 @@
     <w:abstractNumId w:val="1"/>
   </w:num>
   <w:num w:numId="16">
-    <w:abstractNumId w:val="9"/>
+    <w:abstractNumId w:val="10"/>
   </w:num>
   <w:num w:numId="17">
-    <w:abstractNumId w:val="5"/>
+    <w:abstractNumId w:val="6"/>
   </w:num>
   <w:num w:numId="18">
-    <w:abstractNumId w:val="16"/>
+    <w:abstractNumId w:val="17"/>
   </w:num>
   <w:num w:numId="19">
-    <w:abstractNumId w:val="10"/>
+    <w:abstractNumId w:val="11"/>
+  </w:num>
+  <w:num w:numId="20">
+    <w:abstractNumId w:val="4"/>
   </w:num>
 </w:numbering>
 </file>
 
 <file path=word/styles.xml><?xml version="1.0" encoding="utf-8"?>
-<w:styles xmlns:r="http://schemas.openxmlformats.org/officeDocument/2006/relationships" xmlns:w="http://schemas.openxmlformats.org/wordprocessingml/2006/main">
+<w:styles xmlns:mc="http://schemas.openxmlformats.org/markup-compatibility/2006" xmlns:r="http://schemas.openxmlformats.org/officeDocument/2006/relationships" xmlns:w="http://schemas.openxmlformats.org/wordprocessingml/2006/main" xmlns:w14="http://schemas.microsoft.com/office/word/2010/wordml" xmlns:w15="http://schemas.microsoft.com/office/word/2012/wordml" mc:Ignorable="w14 w15">
   <w:docDefaults>
     <w:rPrDefault>
       <w:rPr>
@@ -3133,144 +5128,378 @@
       </w:pPr>
     </w:pPrDefault>
   </w:docDefaults>
-  <w:latentStyles w:defLockedState="0" w:defUIPriority="99" w:defSemiHidden="1" w:defUnhideWhenUsed="1" w:defQFormat="0" w:count="267">
-    <w:lsdException w:name="Normal" w:semiHidden="0" w:uiPriority="0" w:unhideWhenUsed="0" w:qFormat="1"/>
-    <w:lsdException w:name="heading 1" w:semiHidden="0" w:uiPriority="9" w:unhideWhenUsed="0" w:qFormat="1"/>
-    <w:lsdException w:name="heading 2" w:uiPriority="9" w:qFormat="1"/>
-    <w:lsdException w:name="heading 3" w:uiPriority="9" w:qFormat="1"/>
-    <w:lsdException w:name="heading 4" w:uiPriority="9" w:qFormat="1"/>
-    <w:lsdException w:name="heading 5" w:uiPriority="9" w:qFormat="1"/>
-    <w:lsdException w:name="heading 6" w:uiPriority="9" w:qFormat="1"/>
-    <w:lsdException w:name="heading 7" w:uiPriority="9" w:qFormat="1"/>
-    <w:lsdException w:name="heading 8" w:uiPriority="9" w:qFormat="1"/>
-    <w:lsdException w:name="heading 9" w:uiPriority="9" w:qFormat="1"/>
-    <w:lsdException w:name="toc 1" w:uiPriority="39"/>
-    <w:lsdException w:name="toc 2" w:uiPriority="39"/>
-    <w:lsdException w:name="toc 3" w:uiPriority="39"/>
-    <w:lsdException w:name="toc 4" w:uiPriority="39"/>
-    <w:lsdException w:name="toc 5" w:uiPriority="39"/>
-    <w:lsdException w:name="toc 6" w:uiPriority="39"/>
-    <w:lsdException w:name="toc 7" w:uiPriority="39"/>
-    <w:lsdException w:name="toc 8" w:uiPriority="39"/>
-    <w:lsdException w:name="toc 9" w:uiPriority="39"/>
-    <w:lsdException w:name="caption" w:uiPriority="35" w:qFormat="1"/>
-    <w:lsdException w:name="Title" w:semiHidden="0" w:uiPriority="10" w:unhideWhenUsed="0" w:qFormat="1"/>
-    <w:lsdException w:name="Default Paragraph Font" w:uiPriority="1"/>
-    <w:lsdException w:name="Subtitle" w:semiHidden="0" w:uiPriority="11" w:unhideWhenUsed="0" w:qFormat="1"/>
-    <w:lsdException w:name="Strong" w:semiHidden="0" w:uiPriority="22" w:unhideWhenUsed="0" w:qFormat="1"/>
-    <w:lsdException w:name="Emphasis" w:semiHidden="0" w:uiPriority="20" w:unhideWhenUsed="0" w:qFormat="1"/>
-    <w:lsdException w:name="Table Grid" w:semiHidden="0" w:uiPriority="39" w:unhideWhenUsed="0"/>
-    <w:lsdException w:name="Placeholder Text" w:unhideWhenUsed="0"/>
-    <w:lsdException w:name="No Spacing" w:semiHidden="0" w:uiPriority="1" w:unhideWhenUsed="0" w:qFormat="1"/>
-    <w:lsdException w:name="Light Shading" w:semiHidden="0" w:uiPriority="60" w:unhideWhenUsed="0"/>
-    <w:lsdException w:name="Light List" w:semiHidden="0" w:uiPriority="61" w:unhideWhenUsed="0"/>
-    <w:lsdException w:name="Light Grid" w:semiHidden="0" w:uiPriority="62" w:unhideWhenUsed="0"/>
-    <w:lsdException w:name="Medium Shading 1" w:semiHidden="0" w:uiPriority="63" w:unhideWhenUsed="0"/>
-    <w:lsdException w:name="Medium Shading 2" w:semiHidden="0" w:uiPriority="64" w:unhideWhenUsed="0"/>
-    <w:lsdException w:name="Medium List 1" w:semiHidden="0" w:uiPriority="65" w:unhideWhenUsed="0"/>
-    <w:lsdException w:name="Medium List 2" w:semiHidden="0" w:uiPriority="66" w:unhideWhenUsed="0"/>
-    <w:lsdException w:name="Medium Grid 1" w:semiHidden="0" w:uiPriority="67" w:unhideWhenUsed="0"/>
-    <w:lsdException w:name="Medium Grid 2" w:semiHidden="0" w:uiPriority="68" w:unhideWhenUsed="0"/>
-    <w:lsdException w:name="Medium Grid 3" w:semiHidden="0" w:uiPriority="69" w:unhideWhenUsed="0"/>
-    <w:lsdException w:name="Dark List" w:semiHidden="0" w:uiPriority="70" w:unhideWhenUsed="0"/>
-    <w:lsdException w:name="Colorful Shading" w:semiHidden="0" w:uiPriority="71" w:unhideWhenUsed="0"/>
-    <w:lsdException w:name="Colorful List" w:semiHidden="0" w:uiPriority="72" w:unhideWhenUsed="0"/>
-    <w:lsdException w:name="Colorful Grid" w:semiHidden="0" w:uiPriority="73" w:unhideWhenUsed="0"/>
-    <w:lsdException w:name="Light Shading Accent 1" w:semiHidden="0" w:uiPriority="60" w:unhideWhenUsed="0"/>
-    <w:lsdException w:name="Light List Accent 1" w:semiHidden="0" w:uiPriority="61" w:unhideWhenUsed="0"/>
-    <w:lsdException w:name="Light Grid Accent 1" w:semiHidden="0" w:uiPriority="62" w:unhideWhenUsed="0"/>
-    <w:lsdException w:name="Medium Shading 1 Accent 1" w:semiHidden="0" w:uiPriority="63" w:unhideWhenUsed="0"/>
-    <w:lsdException w:name="Medium Shading 2 Accent 1" w:semiHidden="0" w:uiPriority="64" w:unhideWhenUsed="0"/>
-    <w:lsdException w:name="Medium List 1 Accent 1" w:semiHidden="0" w:uiPriority="65" w:unhideWhenUsed="0"/>
-    <w:lsdException w:name="Revision" w:unhideWhenUsed="0"/>
-    <w:lsdException w:name="List Paragraph" w:semiHidden="0" w:uiPriority="34" w:unhideWhenUsed="0" w:qFormat="1"/>
-    <w:lsdException w:name="Quote" w:semiHidden="0" w:uiPriority="29" w:unhideWhenUsed="0" w:qFormat="1"/>
-    <w:lsdException w:name="Intense Quote" w:semiHidden="0" w:uiPriority="30" w:unhideWhenUsed="0" w:qFormat="1"/>
-    <w:lsdException w:name="Medium List 2 Accent 1" w:semiHidden="0" w:uiPriority="66" w:unhideWhenUsed="0"/>
-    <w:lsdException w:name="Medium Grid 1 Accent 1" w:semiHidden="0" w:uiPriority="67" w:unhideWhenUsed="0"/>
-    <w:lsdException w:name="Medium Grid 2 Accent 1" w:semiHidden="0" w:uiPriority="68" w:unhideWhenUsed="0"/>
-    <w:lsdException w:name="Medium Grid 3 Accent 1" w:semiHidden="0" w:uiPriority="69" w:unhideWhenUsed="0"/>
-    <w:lsdException w:name="Dark List Accent 1" w:semiHidden="0" w:uiPriority="70" w:unhideWhenUsed="0"/>
-    <w:lsdException w:name="Colorful Shading Accent 1" w:semiHidden="0" w:uiPriority="71" w:unhideWhenUsed="0"/>
-    <w:lsdException w:name="Colorful List Accent 1" w:semiHidden="0" w:uiPriority="72" w:unhideWhenUsed="0"/>
-    <w:lsdException w:name="Colorful Grid Accent 1" w:semiHidden="0" w:uiPriority="73" w:unhideWhenUsed="0"/>
-    <w:lsdException w:name="Light Shading Accent 2" w:semiHidden="0" w:uiPriority="60" w:unhideWhenUsed="0"/>
-    <w:lsdException w:name="Light List Accent 2" w:semiHidden="0" w:uiPriority="61" w:unhideWhenUsed="0"/>
-    <w:lsdException w:name="Light Grid Accent 2" w:semiHidden="0" w:uiPriority="62" w:unhideWhenUsed="0"/>
-    <w:lsdException w:name="Medium Shading 1 Accent 2" w:semiHidden="0" w:uiPriority="63" w:unhideWhenUsed="0"/>
-    <w:lsdException w:name="Medium Shading 2 Accent 2" w:semiHidden="0" w:uiPriority="64" w:unhideWhenUsed="0"/>
-    <w:lsdException w:name="Medium List 1 Accent 2" w:semiHidden="0" w:uiPriority="65" w:unhideWhenUsed="0"/>
-    <w:lsdException w:name="Medium List 2 Accent 2" w:semiHidden="0" w:uiPriority="66" w:unhideWhenUsed="0"/>
-    <w:lsdException w:name="Medium Grid 1 Accent 2" w:semiHidden="0" w:uiPriority="67" w:unhideWhenUsed="0"/>
-    <w:lsdException w:name="Medium Grid 2 Accent 2" w:semiHidden="0" w:uiPriority="68" w:unhideWhenUsed="0"/>
-    <w:lsdException w:name="Medium Grid 3 Accent 2" w:semiHidden="0" w:uiPriority="69" w:unhideWhenUsed="0"/>
-    <w:lsdException w:name="Dark List Accent 2" w:semiHidden="0" w:uiPriority="70" w:unhideWhenUsed="0"/>
-    <w:lsdException w:name="Colorful Shading Accent 2" w:semiHidden="0" w:uiPriority="71" w:unhideWhenUsed="0"/>
-    <w:lsdException w:name="Colorful List Accent 2" w:semiHidden="0" w:uiPriority="72" w:unhideWhenUsed="0"/>
-    <w:lsdException w:name="Colorful Grid Accent 2" w:semiHidden="0" w:uiPriority="73" w:unhideWhenUsed="0"/>
-    <w:lsdException w:name="Light Shading Accent 3" w:semiHidden="0" w:uiPriority="60" w:unhideWhenUsed="0"/>
-    <w:lsdException w:name="Light List Accent 3" w:semiHidden="0" w:uiPriority="61" w:unhideWhenUsed="0"/>
-    <w:lsdException w:name="Light Grid Accent 3" w:semiHidden="0" w:uiPriority="62" w:unhideWhenUsed="0"/>
-    <w:lsdException w:name="Medium Shading 1 Accent 3" w:semiHidden="0" w:uiPriority="63" w:unhideWhenUsed="0"/>
-    <w:lsdException w:name="Medium Shading 2 Accent 3" w:semiHidden="0" w:uiPriority="64" w:unhideWhenUsed="0"/>
-    <w:lsdException w:name="Medium List 1 Accent 3" w:semiHidden="0" w:uiPriority="65" w:unhideWhenUsed="0"/>
-    <w:lsdException w:name="Medium List 2 Accent 3" w:semiHidden="0" w:uiPriority="66" w:unhideWhenUsed="0"/>
-    <w:lsdException w:name="Medium Grid 1 Accent 3" w:semiHidden="0" w:uiPriority="67" w:unhideWhenUsed="0"/>
-    <w:lsdException w:name="Medium Grid 2 Accent 3" w:semiHidden="0" w:uiPriority="68" w:unhideWhenUsed="0"/>
-    <w:lsdException w:name="Medium Grid 3 Accent 3" w:semiHidden="0" w:uiPriority="69" w:unhideWhenUsed="0"/>
-    <w:lsdException w:name="Dark List Accent 3" w:semiHidden="0" w:uiPriority="70" w:unhideWhenUsed="0"/>
-    <w:lsdException w:name="Colorful Shading Accent 3" w:semiHidden="0" w:uiPriority="71" w:unhideWhenUsed="0"/>
-    <w:lsdException w:name="Colorful List Accent 3" w:semiHidden="0" w:uiPriority="72" w:unhideWhenUsed="0"/>
-    <w:lsdException w:name="Colorful Grid Accent 3" w:semiHidden="0" w:uiPriority="73" w:unhideWhenUsed="0"/>
-    <w:lsdException w:name="Light Shading Accent 4" w:semiHidden="0" w:uiPriority="60" w:unhideWhenUsed="0"/>
-    <w:lsdException w:name="Light List Accent 4" w:semiHidden="0" w:uiPriority="61" w:unhideWhenUsed="0"/>
-    <w:lsdException w:name="Light Grid Accent 4" w:semiHidden="0" w:uiPriority="62" w:unhideWhenUsed="0"/>
-    <w:lsdException w:name="Medium Shading 1 Accent 4" w:semiHidden="0" w:uiPriority="63" w:unhideWhenUsed="0"/>
-    <w:lsdException w:name="Medium Shading 2 Accent 4" w:semiHidden="0" w:uiPriority="64" w:unhideWhenUsed="0"/>
-    <w:lsdException w:name="Medium List 1 Accent 4" w:semiHidden="0" w:uiPriority="65" w:unhideWhenUsed="0"/>
-    <w:lsdException w:name="Medium List 2 Accent 4" w:semiHidden="0" w:uiPriority="66" w:unhideWhenUsed="0"/>
-    <w:lsdException w:name="Medium Grid 1 Accent 4" w:semiHidden="0" w:uiPriority="67" w:unhideWhenUsed="0"/>
-    <w:lsdException w:name="Medium Grid 2 Accent 4" w:semiHidden="0" w:uiPriority="68" w:unhideWhenUsed="0"/>
-    <w:lsdException w:name="Medium Grid 3 Accent 4" w:semiHidden="0" w:uiPriority="69" w:unhideWhenUsed="0"/>
-    <w:lsdException w:name="Dark List Accent 4" w:semiHidden="0" w:uiPriority="70" w:unhideWhenUsed="0"/>
-    <w:lsdException w:name="Colorful Shading Accent 4" w:semiHidden="0" w:uiPriority="71" w:unhideWhenUsed="0"/>
-    <w:lsdException w:name="Colorful List Accent 4" w:semiHidden="0" w:uiPriority="72" w:unhideWhenUsed="0"/>
-    <w:lsdException w:name="Colorful Grid Accent 4" w:semiHidden="0" w:uiPriority="73" w:unhideWhenUsed="0"/>
-    <w:lsdException w:name="Light Shading Accent 5" w:semiHidden="0" w:uiPriority="60" w:unhideWhenUsed="0"/>
-    <w:lsdException w:name="Light List Accent 5" w:semiHidden="0" w:uiPriority="61" w:unhideWhenUsed="0"/>
-    <w:lsdException w:name="Light Grid Accent 5" w:semiHidden="0" w:uiPriority="62" w:unhideWhenUsed="0"/>
-    <w:lsdException w:name="Medium Shading 1 Accent 5" w:semiHidden="0" w:uiPriority="63" w:unhideWhenUsed="0"/>
-    <w:lsdException w:name="Medium Shading 2 Accent 5" w:semiHidden="0" w:uiPriority="64" w:unhideWhenUsed="0"/>
-    <w:lsdException w:name="Medium List 1 Accent 5" w:semiHidden="0" w:uiPriority="65" w:unhideWhenUsed="0"/>
-    <w:lsdException w:name="Medium List 2 Accent 5" w:semiHidden="0" w:uiPriority="66" w:unhideWhenUsed="0"/>
-    <w:lsdException w:name="Medium Grid 1 Accent 5" w:semiHidden="0" w:uiPriority="67" w:unhideWhenUsed="0"/>
-    <w:lsdException w:name="Medium Grid 2 Accent 5" w:semiHidden="0" w:uiPriority="68" w:unhideWhenUsed="0"/>
-    <w:lsdException w:name="Medium Grid 3 Accent 5" w:semiHidden="0" w:uiPriority="69" w:unhideWhenUsed="0"/>
-    <w:lsdException w:name="Dark List Accent 5" w:semiHidden="0" w:uiPriority="70" w:unhideWhenUsed="0"/>
-    <w:lsdException w:name="Colorful Shading Accent 5" w:semiHidden="0" w:uiPriority="71" w:unhideWhenUsed="0"/>
-    <w:lsdException w:name="Colorful List Accent 5" w:semiHidden="0" w:uiPriority="72" w:unhideWhenUsed="0"/>
-    <w:lsdException w:name="Colorful Grid Accent 5" w:semiHidden="0" w:uiPriority="73" w:unhideWhenUsed="0"/>
-    <w:lsdException w:name="Light Shading Accent 6" w:semiHidden="0" w:uiPriority="60" w:unhideWhenUsed="0"/>
-    <w:lsdException w:name="Light List Accent 6" w:semiHidden="0" w:uiPriority="61" w:unhideWhenUsed="0"/>
-    <w:lsdException w:name="Light Grid Accent 6" w:semiHidden="0" w:uiPriority="62" w:unhideWhenUsed="0"/>
-    <w:lsdException w:name="Medium Shading 1 Accent 6" w:semiHidden="0" w:uiPriority="63" w:unhideWhenUsed="0"/>
-    <w:lsdException w:name="Medium Shading 2 Accent 6" w:semiHidden="0" w:uiPriority="64" w:unhideWhenUsed="0"/>
-    <w:lsdException w:name="Medium List 1 Accent 6" w:semiHidden="0" w:uiPriority="65" w:unhideWhenUsed="0"/>
-    <w:lsdException w:name="Medium List 2 Accent 6" w:semiHidden="0" w:uiPriority="66" w:unhideWhenUsed="0"/>
-    <w:lsdException w:name="Medium Grid 1 Accent 6" w:semiHidden="0" w:uiPriority="67" w:unhideWhenUsed="0"/>
-    <w:lsdException w:name="Medium Grid 2 Accent 6" w:semiHidden="0" w:uiPriority="68" w:unhideWhenUsed="0"/>
-    <w:lsdException w:name="Medium Grid 3 Accent 6" w:semiHidden="0" w:uiPriority="69" w:unhideWhenUsed="0"/>
-    <w:lsdException w:name="Dark List Accent 6" w:semiHidden="0" w:uiPriority="70" w:unhideWhenUsed="0"/>
-    <w:lsdException w:name="Colorful Shading Accent 6" w:semiHidden="0" w:uiPriority="71" w:unhideWhenUsed="0"/>
-    <w:lsdException w:name="Colorful List Accent 6" w:semiHidden="0" w:uiPriority="72" w:unhideWhenUsed="0"/>
-    <w:lsdException w:name="Colorful Grid Accent 6" w:semiHidden="0" w:uiPriority="73" w:unhideWhenUsed="0"/>
-    <w:lsdException w:name="Subtle Emphasis" w:semiHidden="0" w:uiPriority="19" w:unhideWhenUsed="0" w:qFormat="1"/>
-    <w:lsdException w:name="Intense Emphasis" w:semiHidden="0" w:uiPriority="21" w:unhideWhenUsed="0" w:qFormat="1"/>
-    <w:lsdException w:name="Subtle Reference" w:semiHidden="0" w:uiPriority="31" w:unhideWhenUsed="0" w:qFormat="1"/>
-    <w:lsdException w:name="Intense Reference" w:semiHidden="0" w:uiPriority="32" w:unhideWhenUsed="0" w:qFormat="1"/>
-    <w:lsdException w:name="Book Title" w:semiHidden="0" w:uiPriority="33" w:unhideWhenUsed="0" w:qFormat="1"/>
-    <w:lsdException w:name="Bibliography" w:uiPriority="37"/>
-    <w:lsdException w:name="TOC Heading" w:uiPriority="39" w:qFormat="1"/>
+  <w:latentStyles w:defLockedState="0" w:defUIPriority="99" w:defSemiHidden="0" w:defUnhideWhenUsed="0" w:defQFormat="0" w:count="371">
+    <w:lsdException w:name="Normal" w:uiPriority="0" w:qFormat="1"/>
+    <w:lsdException w:name="heading 1" w:uiPriority="9" w:qFormat="1"/>
+    <w:lsdException w:name="heading 2" w:semiHidden="1" w:uiPriority="9" w:unhideWhenUsed="1" w:qFormat="1"/>
+    <w:lsdException w:name="heading 3" w:semiHidden="1" w:uiPriority="9" w:unhideWhenUsed="1" w:qFormat="1"/>
+    <w:lsdException w:name="heading 4" w:semiHidden="1" w:uiPriority="9" w:unhideWhenUsed="1" w:qFormat="1"/>
+    <w:lsdException w:name="heading 5" w:semiHidden="1" w:uiPriority="9" w:unhideWhenUsed="1" w:qFormat="1"/>
+    <w:lsdException w:name="heading 6" w:semiHidden="1" w:uiPriority="9" w:unhideWhenUsed="1" w:qFormat="1"/>
+    <w:lsdException w:name="heading 7" w:semiHidden="1" w:uiPriority="9" w:unhideWhenUsed="1" w:qFormat="1"/>
+    <w:lsdException w:name="heading 8" w:semiHidden="1" w:uiPriority="9" w:unhideWhenUsed="1" w:qFormat="1"/>
+    <w:lsdException w:name="heading 9" w:semiHidden="1" w:uiPriority="9" w:unhideWhenUsed="1" w:qFormat="1"/>
+    <w:lsdException w:name="index 1" w:semiHidden="1" w:unhideWhenUsed="1"/>
+    <w:lsdException w:name="index 2" w:semiHidden="1" w:unhideWhenUsed="1"/>
+    <w:lsdException w:name="index 3" w:semiHidden="1" w:unhideWhenUsed="1"/>
+    <w:lsdException w:name="index 4" w:semiHidden="1" w:unhideWhenUsed="1"/>
+    <w:lsdException w:name="index 5" w:semiHidden="1" w:unhideWhenUsed="1"/>
+    <w:lsdException w:name="index 6" w:semiHidden="1" w:unhideWhenUsed="1"/>
+    <w:lsdException w:name="index 7" w:semiHidden="1" w:unhideWhenUsed="1"/>
+    <w:lsdException w:name="index 8" w:semiHidden="1" w:unhideWhenUsed="1"/>
+    <w:lsdException w:name="index 9" w:semiHidden="1" w:unhideWhenUsed="1"/>
+    <w:lsdException w:name="toc 1" w:semiHidden="1" w:uiPriority="39" w:unhideWhenUsed="1"/>
+    <w:lsdException w:name="toc 2" w:semiHidden="1" w:uiPriority="39" w:unhideWhenUsed="1"/>
+    <w:lsdException w:name="toc 3" w:semiHidden="1" w:uiPriority="39" w:unhideWhenUsed="1"/>
+    <w:lsdException w:name="toc 4" w:semiHidden="1" w:uiPriority="39" w:unhideWhenUsed="1"/>
+    <w:lsdException w:name="toc 5" w:semiHidden="1" w:uiPriority="39" w:unhideWhenUsed="1"/>
+    <w:lsdException w:name="toc 6" w:semiHidden="1" w:uiPriority="39" w:unhideWhenUsed="1"/>
+    <w:lsdException w:name="toc 7" w:semiHidden="1" w:uiPriority="39" w:unhideWhenUsed="1"/>
+    <w:lsdException w:name="toc 8" w:semiHidden="1" w:uiPriority="39" w:unhideWhenUsed="1"/>
+    <w:lsdException w:name="toc 9" w:semiHidden="1" w:uiPriority="39" w:unhideWhenUsed="1"/>
+    <w:lsdException w:name="Normal Indent" w:semiHidden="1" w:unhideWhenUsed="1"/>
+    <w:lsdException w:name="footnote text" w:semiHidden="1" w:unhideWhenUsed="1"/>
+    <w:lsdException w:name="annotation text" w:semiHidden="1" w:unhideWhenUsed="1"/>
+    <w:lsdException w:name="header" w:semiHidden="1" w:unhideWhenUsed="1"/>
+    <w:lsdException w:name="footer" w:semiHidden="1" w:unhideWhenUsed="1"/>
+    <w:lsdException w:name="index heading" w:semiHidden="1" w:unhideWhenUsed="1"/>
+    <w:lsdException w:name="caption" w:semiHidden="1" w:uiPriority="35" w:unhideWhenUsed="1" w:qFormat="1"/>
+    <w:lsdException w:name="table of figures" w:semiHidden="1" w:unhideWhenUsed="1"/>
+    <w:lsdException w:name="envelope address" w:semiHidden="1" w:unhideWhenUsed="1"/>
+    <w:lsdException w:name="envelope return" w:semiHidden="1" w:unhideWhenUsed="1"/>
+    <w:lsdException w:name="footnote reference" w:semiHidden="1" w:unhideWhenUsed="1"/>
+    <w:lsdException w:name="annotation reference" w:semiHidden="1" w:unhideWhenUsed="1"/>
+    <w:lsdException w:name="line number" w:semiHidden="1" w:unhideWhenUsed="1"/>
+    <w:lsdException w:name="page number" w:semiHidden="1" w:unhideWhenUsed="1"/>
+    <w:lsdException w:name="endnote reference" w:semiHidden="1" w:unhideWhenUsed="1"/>
+    <w:lsdException w:name="endnote text" w:semiHidden="1" w:unhideWhenUsed="1"/>
+    <w:lsdException w:name="table of authorities" w:semiHidden="1" w:unhideWhenUsed="1"/>
+    <w:lsdException w:name="macro" w:semiHidden="1" w:unhideWhenUsed="1"/>
+    <w:lsdException w:name="toa heading" w:semiHidden="1" w:unhideWhenUsed="1"/>
+    <w:lsdException w:name="List" w:semiHidden="1" w:unhideWhenUsed="1"/>
+    <w:lsdException w:name="List Bullet" w:semiHidden="1" w:unhideWhenUsed="1"/>
+    <w:lsdException w:name="List Number" w:semiHidden="1" w:unhideWhenUsed="1"/>
+    <w:lsdException w:name="List 2" w:semiHidden="1" w:unhideWhenUsed="1"/>
+    <w:lsdException w:name="List 3" w:semiHidden="1" w:unhideWhenUsed="1"/>
+    <w:lsdException w:name="List 4" w:semiHidden="1" w:unhideWhenUsed="1"/>
+    <w:lsdException w:name="List 5" w:semiHidden="1" w:unhideWhenUsed="1"/>
+    <w:lsdException w:name="List Bullet 2" w:semiHidden="1" w:unhideWhenUsed="1"/>
+    <w:lsdException w:name="List Bullet 3" w:semiHidden="1" w:unhideWhenUsed="1"/>
+    <w:lsdException w:name="List Bullet 4" w:semiHidden="1" w:unhideWhenUsed="1"/>
+    <w:lsdException w:name="List Bullet 5" w:semiHidden="1" w:unhideWhenUsed="1"/>
+    <w:lsdException w:name="List Number 2" w:semiHidden="1" w:unhideWhenUsed="1"/>
+    <w:lsdException w:name="List Number 3" w:semiHidden="1" w:unhideWhenUsed="1"/>
+    <w:lsdException w:name="List Number 4" w:semiHidden="1" w:unhideWhenUsed="1"/>
+    <w:lsdException w:name="List Number 5" w:semiHidden="1" w:unhideWhenUsed="1"/>
+    <w:lsdException w:name="Title" w:uiPriority="10" w:qFormat="1"/>
+    <w:lsdException w:name="Closing" w:semiHidden="1" w:unhideWhenUsed="1"/>
+    <w:lsdException w:name="Signature" w:semiHidden="1" w:unhideWhenUsed="1"/>
+    <w:lsdException w:name="Default Paragraph Font" w:semiHidden="1" w:uiPriority="1" w:unhideWhenUsed="1"/>
+    <w:lsdException w:name="Body Text" w:semiHidden="1" w:unhideWhenUsed="1"/>
+    <w:lsdException w:name="Body Text Indent" w:semiHidden="1" w:unhideWhenUsed="1"/>
+    <w:lsdException w:name="List Continue" w:semiHidden="1" w:unhideWhenUsed="1"/>
+    <w:lsdException w:name="List Continue 2" w:semiHidden="1" w:unhideWhenUsed="1"/>
+    <w:lsdException w:name="List Continue 3" w:semiHidden="1" w:unhideWhenUsed="1"/>
+    <w:lsdException w:name="List Continue 4" w:semiHidden="1" w:unhideWhenUsed="1"/>
+    <w:lsdException w:name="List Continue 5" w:semiHidden="1" w:unhideWhenUsed="1"/>
+    <w:lsdException w:name="Message Header" w:semiHidden="1" w:unhideWhenUsed="1"/>
+    <w:lsdException w:name="Subtitle" w:uiPriority="11" w:qFormat="1"/>
+    <w:lsdException w:name="Salutation" w:semiHidden="1" w:unhideWhenUsed="1"/>
+    <w:lsdException w:name="Date" w:semiHidden="1" w:unhideWhenUsed="1"/>
+    <w:lsdException w:name="Body Text First Indent" w:semiHidden="1" w:unhideWhenUsed="1"/>
+    <w:lsdException w:name="Body Text First Indent 2" w:semiHidden="1" w:unhideWhenUsed="1"/>
+    <w:lsdException w:name="Note Heading" w:semiHidden="1" w:unhideWhenUsed="1"/>
+    <w:lsdException w:name="Body Text 2" w:semiHidden="1" w:unhideWhenUsed="1"/>
+    <w:lsdException w:name="Body Text 3" w:semiHidden="1" w:unhideWhenUsed="1"/>
+    <w:lsdException w:name="Body Text Indent 2" w:semiHidden="1" w:unhideWhenUsed="1"/>
+    <w:lsdException w:name="Body Text Indent 3" w:semiHidden="1" w:unhideWhenUsed="1"/>
+    <w:lsdException w:name="Block Text" w:semiHidden="1" w:unhideWhenUsed="1"/>
+    <w:lsdException w:name="Hyperlink" w:semiHidden="1" w:unhideWhenUsed="1"/>
+    <w:lsdException w:name="FollowedHyperlink" w:semiHidden="1" w:unhideWhenUsed="1"/>
+    <w:lsdException w:name="Strong" w:uiPriority="22" w:qFormat="1"/>
+    <w:lsdException w:name="Emphasis" w:uiPriority="20" w:qFormat="1"/>
+    <w:lsdException w:name="Document Map" w:semiHidden="1" w:unhideWhenUsed="1"/>
+    <w:lsdException w:name="Plain Text" w:semiHidden="1" w:unhideWhenUsed="1"/>
+    <w:lsdException w:name="E-mail Signature" w:semiHidden="1" w:unhideWhenUsed="1"/>
+    <w:lsdException w:name="HTML Top of Form" w:semiHidden="1" w:unhideWhenUsed="1"/>
+    <w:lsdException w:name="HTML Bottom of Form" w:semiHidden="1" w:unhideWhenUsed="1"/>
+    <w:lsdException w:name="Normal (Web)" w:semiHidden="1" w:unhideWhenUsed="1"/>
+    <w:lsdException w:name="HTML Acronym" w:semiHidden="1" w:unhideWhenUsed="1"/>
+    <w:lsdException w:name="HTML Address" w:semiHidden="1" w:unhideWhenUsed="1"/>
+    <w:lsdException w:name="HTML Cite" w:semiHidden="1" w:unhideWhenUsed="1"/>
+    <w:lsdException w:name="HTML Code" w:semiHidden="1" w:unhideWhenUsed="1"/>
+    <w:lsdException w:name="HTML Definition" w:semiHidden="1" w:unhideWhenUsed="1"/>
+    <w:lsdException w:name="HTML Keyboard" w:semiHidden="1" w:unhideWhenUsed="1"/>
+    <w:lsdException w:name="HTML Preformatted" w:semiHidden="1" w:unhideWhenUsed="1"/>
+    <w:lsdException w:name="HTML Sample" w:semiHidden="1" w:unhideWhenUsed="1"/>
+    <w:lsdException w:name="HTML Typewriter" w:semiHidden="1" w:unhideWhenUsed="1"/>
+    <w:lsdException w:name="HTML Variable" w:semiHidden="1" w:unhideWhenUsed="1"/>
+    <w:lsdException w:name="Normal Table" w:semiHidden="1" w:unhideWhenUsed="1"/>
+    <w:lsdException w:name="annotation subject" w:semiHidden="1" w:unhideWhenUsed="1"/>
+    <w:lsdException w:name="No List" w:semiHidden="1" w:unhideWhenUsed="1"/>
+    <w:lsdException w:name="Outline List 1" w:semiHidden="1" w:unhideWhenUsed="1"/>
+    <w:lsdException w:name="Outline List 2" w:semiHidden="1" w:unhideWhenUsed="1"/>
+    <w:lsdException w:name="Outline List 3" w:semiHidden="1" w:unhideWhenUsed="1"/>
+    <w:lsdException w:name="Table Simple 1" w:semiHidden="1" w:unhideWhenUsed="1"/>
+    <w:lsdException w:name="Table Simple 2" w:semiHidden="1" w:unhideWhenUsed="1"/>
+    <w:lsdException w:name="Table Simple 3" w:semiHidden="1" w:unhideWhenUsed="1"/>
+    <w:lsdException w:name="Table Classic 1" w:semiHidden="1" w:unhideWhenUsed="1"/>
+    <w:lsdException w:name="Table Classic 2" w:semiHidden="1" w:unhideWhenUsed="1"/>
+    <w:lsdException w:name="Table Classic 3" w:semiHidden="1" w:unhideWhenUsed="1"/>
+    <w:lsdException w:name="Table Classic 4" w:semiHidden="1" w:unhideWhenUsed="1"/>
+    <w:lsdException w:name="Table Colorful 1" w:semiHidden="1" w:unhideWhenUsed="1"/>
+    <w:lsdException w:name="Table Colorful 2" w:semiHidden="1" w:unhideWhenUsed="1"/>
+    <w:lsdException w:name="Table Colorful 3" w:semiHidden="1" w:unhideWhenUsed="1"/>
+    <w:lsdException w:name="Table Columns 1" w:semiHidden="1" w:unhideWhenUsed="1"/>
+    <w:lsdException w:name="Table Columns 2" w:semiHidden="1" w:unhideWhenUsed="1"/>
+    <w:lsdException w:name="Table Columns 3" w:semiHidden="1" w:unhideWhenUsed="1"/>
+    <w:lsdException w:name="Table Columns 4" w:semiHidden="1" w:unhideWhenUsed="1"/>
+    <w:lsdException w:name="Table Columns 5" w:semiHidden="1" w:unhideWhenUsed="1"/>
+    <w:lsdException w:name="Table Grid 1" w:semiHidden="1" w:unhideWhenUsed="1"/>
+    <w:lsdException w:name="Table Grid 2" w:semiHidden="1" w:unhideWhenUsed="1"/>
+    <w:lsdException w:name="Table Grid 3" w:semiHidden="1" w:unhideWhenUsed="1"/>
+    <w:lsdException w:name="Table Grid 4" w:semiHidden="1" w:unhideWhenUsed="1"/>
+    <w:lsdException w:name="Table Grid 5" w:semiHidden="1" w:unhideWhenUsed="1"/>
+    <w:lsdException w:name="Table Grid 6" w:semiHidden="1" w:unhideWhenUsed="1"/>
+    <w:lsdException w:name="Table Grid 7" w:semiHidden="1" w:unhideWhenUsed="1"/>
+    <w:lsdException w:name="Table Grid 8" w:semiHidden="1" w:unhideWhenUsed="1"/>
+    <w:lsdException w:name="Table List 1" w:semiHidden="1" w:unhideWhenUsed="1"/>
+    <w:lsdException w:name="Table List 2" w:semiHidden="1" w:unhideWhenUsed="1"/>
+    <w:lsdException w:name="Table List 3" w:semiHidden="1" w:unhideWhenUsed="1"/>
+    <w:lsdException w:name="Table List 4" w:semiHidden="1" w:unhideWhenUsed="1"/>
+    <w:lsdException w:name="Table List 5" w:semiHidden="1" w:unhideWhenUsed="1"/>
+    <w:lsdException w:name="Table List 6" w:semiHidden="1" w:unhideWhenUsed="1"/>
+    <w:lsdException w:name="Table List 7" w:semiHidden="1" w:unhideWhenUsed="1"/>
+    <w:lsdException w:name="Table List 8" w:semiHidden="1" w:unhideWhenUsed="1"/>
+    <w:lsdException w:name="Table 3D effects 1" w:semiHidden="1" w:unhideWhenUsed="1"/>
+    <w:lsdException w:name="Table 3D effects 2" w:semiHidden="1" w:unhideWhenUsed="1"/>
+    <w:lsdException w:name="Table 3D effects 3" w:semiHidden="1" w:unhideWhenUsed="1"/>
+    <w:lsdException w:name="Table Contemporary" w:semiHidden="1" w:unhideWhenUsed="1"/>
+    <w:lsdException w:name="Table Elegant" w:semiHidden="1" w:unhideWhenUsed="1"/>
+    <w:lsdException w:name="Table Professional" w:semiHidden="1" w:unhideWhenUsed="1"/>
+    <w:lsdException w:name="Table Subtle 1" w:semiHidden="1" w:unhideWhenUsed="1"/>
+    <w:lsdException w:name="Table Subtle 2" w:semiHidden="1" w:unhideWhenUsed="1"/>
+    <w:lsdException w:name="Table Web 1" w:semiHidden="1" w:unhideWhenUsed="1"/>
+    <w:lsdException w:name="Table Web 2" w:semiHidden="1" w:unhideWhenUsed="1"/>
+    <w:lsdException w:name="Table Web 3" w:semiHidden="1" w:unhideWhenUsed="1"/>
+    <w:lsdException w:name="Balloon Text" w:semiHidden="1" w:unhideWhenUsed="1"/>
+    <w:lsdException w:name="Table Grid" w:uiPriority="39"/>
+    <w:lsdException w:name="Table Theme" w:semiHidden="1" w:unhideWhenUsed="1"/>
+    <w:lsdException w:name="Placeholder Text" w:semiHidden="1"/>
+    <w:lsdException w:name="No Spacing" w:uiPriority="1" w:qFormat="1"/>
+    <w:lsdException w:name="Light Shading" w:uiPriority="60"/>
+    <w:lsdException w:name="Light List" w:uiPriority="61"/>
+    <w:lsdException w:name="Light Grid" w:uiPriority="62"/>
+    <w:lsdException w:name="Medium Shading 1" w:uiPriority="63"/>
+    <w:lsdException w:name="Medium Shading 2" w:uiPriority="64"/>
+    <w:lsdException w:name="Medium List 1" w:uiPriority="65"/>
+    <w:lsdException w:name="Medium List 2" w:uiPriority="66"/>
+    <w:lsdException w:name="Medium Grid 1" w:uiPriority="67"/>
+    <w:lsdException w:name="Medium Grid 2" w:uiPriority="68"/>
+    <w:lsdException w:name="Medium Grid 3" w:uiPriority="69"/>
+    <w:lsdException w:name="Dark List" w:uiPriority="70"/>
+    <w:lsdException w:name="Colorful Shading" w:uiPriority="71"/>
+    <w:lsdException w:name="Colorful List" w:uiPriority="72"/>
+    <w:lsdException w:name="Colorful Grid" w:uiPriority="73"/>
+    <w:lsdException w:name="Light Shading Accent 1" w:uiPriority="60"/>
+    <w:lsdException w:name="Light List Accent 1" w:uiPriority="61"/>
+    <w:lsdException w:name="Light Grid Accent 1" w:uiPriority="62"/>
+    <w:lsdException w:name="Medium Shading 1 Accent 1" w:uiPriority="63"/>
+    <w:lsdException w:name="Medium Shading 2 Accent 1" w:uiPriority="64"/>
+    <w:lsdException w:name="Medium List 1 Accent 1" w:uiPriority="65"/>
+    <w:lsdException w:name="Revision" w:semiHidden="1"/>
+    <w:lsdException w:name="List Paragraph" w:uiPriority="34" w:qFormat="1"/>
+    <w:lsdException w:name="Quote" w:uiPriority="29" w:qFormat="1"/>
+    <w:lsdException w:name="Intense Quote" w:uiPriority="30" w:qFormat="1"/>
+    <w:lsdException w:name="Medium List 2 Accent 1" w:uiPriority="66"/>
+    <w:lsdException w:name="Medium Grid 1 Accent 1" w:uiPriority="67"/>
+    <w:lsdException w:name="Medium Grid 2 Accent 1" w:uiPriority="68"/>
+    <w:lsdException w:name="Medium Grid 3 Accent 1" w:uiPriority="69"/>
+    <w:lsdException w:name="Dark List Accent 1" w:uiPriority="70"/>
+    <w:lsdException w:name="Colorful Shading Accent 1" w:uiPriority="71"/>
+    <w:lsdException w:name="Colorful List Accent 1" w:uiPriority="72"/>
+    <w:lsdException w:name="Colorful Grid Accent 1" w:uiPriority="73"/>
+    <w:lsdException w:name="Light Shading Accent 2" w:uiPriority="60"/>
+    <w:lsdException w:name="Light List Accent 2" w:uiPriority="61"/>
+    <w:lsdException w:name="Light Grid Accent 2" w:uiPriority="62"/>
+    <w:lsdException w:name="Medium Shading 1 Accent 2" w:uiPriority="63"/>
+    <w:lsdException w:name="Medium Shading 2 Accent 2" w:uiPriority="64"/>
+    <w:lsdException w:name="Medium List 1 Accent 2" w:uiPriority="65"/>
+    <w:lsdException w:name="Medium List 2 Accent 2" w:uiPriority="66"/>
+    <w:lsdException w:name="Medium Grid 1 Accent 2" w:uiPriority="67"/>
+    <w:lsdException w:name="Medium Grid 2 Accent 2" w:uiPriority="68"/>
+    <w:lsdException w:name="Medium Grid 3 Accent 2" w:uiPriority="69"/>
+    <w:lsdException w:name="Dark List Accent 2" w:uiPriority="70"/>
+    <w:lsdException w:name="Colorful Shading Accent 2" w:uiPriority="71"/>
+    <w:lsdException w:name="Colorful List Accent 2" w:uiPriority="72"/>
+    <w:lsdException w:name="Colorful Grid Accent 2" w:uiPriority="73"/>
+    <w:lsdException w:name="Light Shading Accent 3" w:uiPriority="60"/>
+    <w:lsdException w:name="Light List Accent 3" w:uiPriority="61"/>
+    <w:lsdException w:name="Light Grid Accent 3" w:uiPriority="62"/>
+    <w:lsdException w:name="Medium Shading 1 Accent 3" w:uiPriority="63"/>
+    <w:lsdException w:name="Medium Shading 2 Accent 3" w:uiPriority="64"/>
+    <w:lsdException w:name="Medium List 1 Accent 3" w:uiPriority="65"/>
+    <w:lsdException w:name="Medium List 2 Accent 3" w:uiPriority="66"/>
+    <w:lsdException w:name="Medium Grid 1 Accent 3" w:uiPriority="67"/>
+    <w:lsdException w:name="Medium Grid 2 Accent 3" w:uiPriority="68"/>
+    <w:lsdException w:name="Medium Grid 3 Accent 3" w:uiPriority="69"/>
+    <w:lsdException w:name="Dark List Accent 3" w:uiPriority="70"/>
+    <w:lsdException w:name="Colorful Shading Accent 3" w:uiPriority="71"/>
+    <w:lsdException w:name="Colorful List Accent 3" w:uiPriority="72"/>
+    <w:lsdException w:name="Colorful Grid Accent 3" w:uiPriority="73"/>
+    <w:lsdException w:name="Light Shading Accent 4" w:uiPriority="60"/>
+    <w:lsdException w:name="Light List Accent 4" w:uiPriority="61"/>
+    <w:lsdException w:name="Light Grid Accent 4" w:uiPriority="62"/>
+    <w:lsdException w:name="Medium Shading 1 Accent 4" w:uiPriority="63"/>
+    <w:lsdException w:name="Medium Shading 2 Accent 4" w:uiPriority="64"/>
+    <w:lsdException w:name="Medium List 1 Accent 4" w:uiPriority="65"/>
+    <w:lsdException w:name="Medium List 2 Accent 4" w:uiPriority="66"/>
+    <w:lsdException w:name="Medium Grid 1 Accent 4" w:uiPriority="67"/>
+    <w:lsdException w:name="Medium Grid 2 Accent 4" w:uiPriority="68"/>
+    <w:lsdException w:name="Medium Grid 3 Accent 4" w:uiPriority="69"/>
+    <w:lsdException w:name="Dark List Accent 4" w:uiPriority="70"/>
+    <w:lsdException w:name="Colorful Shading Accent 4" w:uiPriority="71"/>
+    <w:lsdException w:name="Colorful List Accent 4" w:uiPriority="72"/>
+    <w:lsdException w:name="Colorful Grid Accent 4" w:uiPriority="73"/>
+    <w:lsdException w:name="Light Shading Accent 5" w:uiPriority="60"/>
+    <w:lsdException w:name="Light List Accent 5" w:uiPriority="61"/>
+    <w:lsdException w:name="Light Grid Accent 5" w:uiPriority="62"/>
+    <w:lsdException w:name="Medium Shading 1 Accent 5" w:uiPriority="63"/>
+    <w:lsdException w:name="Medium Shading 2 Accent 5" w:uiPriority="64"/>
+    <w:lsdException w:name="Medium List 1 Accent 5" w:uiPriority="65"/>
+    <w:lsdException w:name="Medium List 2 Accent 5" w:uiPriority="66"/>
+    <w:lsdException w:name="Medium Grid 1 Accent 5" w:uiPriority="67"/>
+    <w:lsdException w:name="Medium Grid 2 Accent 5" w:uiPriority="68"/>
+    <w:lsdException w:name="Medium Grid 3 Accent 5" w:uiPriority="69"/>
+    <w:lsdException w:name="Dark List Accent 5" w:uiPriority="70"/>
+    <w:lsdException w:name="Colorful Shading Accent 5" w:uiPriority="71"/>
+    <w:lsdException w:name="Colorful List Accent 5" w:uiPriority="72"/>
+    <w:lsdException w:name="Colorful Grid Accent 5" w:uiPriority="73"/>
+    <w:lsdException w:name="Light Shading Accent 6" w:uiPriority="60"/>
+    <w:lsdException w:name="Light List Accent 6" w:uiPriority="61"/>
+    <w:lsdException w:name="Light Grid Accent 6" w:uiPriority="62"/>
+    <w:lsdException w:name="Medium Shading 1 Accent 6" w:uiPriority="63"/>
+    <w:lsdException w:name="Medium Shading 2 Accent 6" w:uiPriority="64"/>
+    <w:lsdException w:name="Medium List 1 Accent 6" w:uiPriority="65"/>
+    <w:lsdException w:name="Medium List 2 Accent 6" w:uiPriority="66"/>
+    <w:lsdException w:name="Medium Grid 1 Accent 6" w:uiPriority="67"/>
+    <w:lsdException w:name="Medium Grid 2 Accent 6" w:uiPriority="68"/>
+    <w:lsdException w:name="Medium Grid 3 Accent 6" w:uiPriority="69"/>
+    <w:lsdException w:name="Dark List Accent 6" w:uiPriority="70"/>
+    <w:lsdException w:name="Colorful Shading Accent 6" w:uiPriority="71"/>
+    <w:lsdException w:name="Colorful List Accent 6" w:uiPriority="72"/>
+    <w:lsdException w:name="Colorful Grid Accent 6" w:uiPriority="73"/>
+    <w:lsdException w:name="Subtle Emphasis" w:uiPriority="19" w:qFormat="1"/>
+    <w:lsdException w:name="Intense Emphasis" w:uiPriority="21" w:qFormat="1"/>
+    <w:lsdException w:name="Subtle Reference" w:uiPriority="31" w:qFormat="1"/>
+    <w:lsdException w:name="Intense Reference" w:uiPriority="32" w:qFormat="1"/>
+    <w:lsdException w:name="Book Title" w:uiPriority="33" w:qFormat="1"/>
+    <w:lsdException w:name="Bibliography" w:semiHidden="1" w:uiPriority="37" w:unhideWhenUsed="1"/>
+    <w:lsdException w:name="TOC Heading" w:semiHidden="1" w:uiPriority="39" w:unhideWhenUsed="1" w:qFormat="1"/>
+    <w:lsdException w:name="Plain Table 1" w:uiPriority="41"/>
+    <w:lsdException w:name="Plain Table 2" w:uiPriority="42"/>
+    <w:lsdException w:name="Plain Table 3" w:uiPriority="43"/>
+    <w:lsdException w:name="Plain Table 4" w:uiPriority="44"/>
+    <w:lsdException w:name="Plain Table 5" w:uiPriority="45"/>
+    <w:lsdException w:name="Grid Table Light" w:uiPriority="40"/>
+    <w:lsdException w:name="Grid Table 1 Light" w:uiPriority="46"/>
+    <w:lsdException w:name="Grid Table 2" w:uiPriority="47"/>
+    <w:lsdException w:name="Grid Table 3" w:uiPriority="48"/>
+    <w:lsdException w:name="Grid Table 4" w:uiPriority="49"/>
+    <w:lsdException w:name="Grid Table 5 Dark" w:uiPriority="50"/>
+    <w:lsdException w:name="Grid Table 6 Colorful" w:uiPriority="51"/>
+    <w:lsdException w:name="Grid Table 7 Colorful" w:uiPriority="52"/>
+    <w:lsdException w:name="Grid Table 1 Light Accent 1" w:uiPriority="46"/>
+    <w:lsdException w:name="Grid Table 2 Accent 1" w:uiPriority="47"/>
+    <w:lsdException w:name="Grid Table 3 Accent 1" w:uiPriority="48"/>
+    <w:lsdException w:name="Grid Table 4 Accent 1" w:uiPriority="49"/>
+    <w:lsdException w:name="Grid Table 5 Dark Accent 1" w:uiPriority="50"/>
+    <w:lsdException w:name="Grid Table 6 Colorful Accent 1" w:uiPriority="51"/>
+    <w:lsdException w:name="Grid Table 7 Colorful Accent 1" w:uiPriority="52"/>
+    <w:lsdException w:name="Grid Table 1 Light Accent 2" w:uiPriority="46"/>
+    <w:lsdException w:name="Grid Table 2 Accent 2" w:uiPriority="47"/>
+    <w:lsdException w:name="Grid Table 3 Accent 2" w:uiPriority="48"/>
+    <w:lsdException w:name="Grid Table 4 Accent 2" w:uiPriority="49"/>
+    <w:lsdException w:name="Grid Table 5 Dark Accent 2" w:uiPriority="50"/>
+    <w:lsdException w:name="Grid Table 6 Colorful Accent 2" w:uiPriority="51"/>
+    <w:lsdException w:name="Grid Table 7 Colorful Accent 2" w:uiPriority="52"/>
+    <w:lsdException w:name="Grid Table 1 Light Accent 3" w:uiPriority="46"/>
+    <w:lsdException w:name="Grid Table 2 Accent 3" w:uiPriority="47"/>
+    <w:lsdException w:name="Grid Table 3 Accent 3" w:uiPriority="48"/>
+    <w:lsdException w:name="Grid Table 4 Accent 3" w:uiPriority="49"/>
+    <w:lsdException w:name="Grid Table 5 Dark Accent 3" w:uiPriority="50"/>
+    <w:lsdException w:name="Grid Table 6 Colorful Accent 3" w:uiPriority="51"/>
+    <w:lsdException w:name="Grid Table 7 Colorful Accent 3" w:uiPriority="52"/>
+    <w:lsdException w:name="Grid Table 1 Light Accent 4" w:uiPriority="46"/>
+    <w:lsdException w:name="Grid Table 2 Accent 4" w:uiPriority="47"/>
+    <w:lsdException w:name="Grid Table 3 Accent 4" w:uiPriority="48"/>
+    <w:lsdException w:name="Grid Table 4 Accent 4" w:uiPriority="49"/>
+    <w:lsdException w:name="Grid Table 5 Dark Accent 4" w:uiPriority="50"/>
+    <w:lsdException w:name="Grid Table 6 Colorful Accent 4" w:uiPriority="51"/>
+    <w:lsdException w:name="Grid Table 7 Colorful Accent 4" w:uiPriority="52"/>
+    <w:lsdException w:name="Grid Table 1 Light Accent 5" w:uiPriority="46"/>
+    <w:lsdException w:name="Grid Table 2 Accent 5" w:uiPriority="47"/>
+    <w:lsdException w:name="Grid Table 3 Accent 5" w:uiPriority="48"/>
+    <w:lsdException w:name="Grid Table 4 Accent 5" w:uiPriority="49"/>
+    <w:lsdException w:name="Grid Table 5 Dark Accent 5" w:uiPriority="50"/>
+    <w:lsdException w:name="Grid Table 6 Colorful Accent 5" w:uiPriority="51"/>
+    <w:lsdException w:name="Grid Table 7 Colorful Accent 5" w:uiPriority="52"/>
+    <w:lsdException w:name="Grid Table 1 Light Accent 6" w:uiPriority="46"/>
+    <w:lsdException w:name="Grid Table 2 Accent 6" w:uiPriority="47"/>
+    <w:lsdException w:name="Grid Table 3 Accent 6" w:uiPriority="48"/>
+    <w:lsdException w:name="Grid Table 4 Accent 6" w:uiPriority="49"/>
+    <w:lsdException w:name="Grid Table 5 Dark Accent 6" w:uiPriority="50"/>
+    <w:lsdException w:name="Grid Table 6 Colorful Accent 6" w:uiPriority="51"/>
+    <w:lsdException w:name="Grid Table 7 Colorful Accent 6" w:uiPriority="52"/>
+    <w:lsdException w:name="List Table 1 Light" w:uiPriority="46"/>
+    <w:lsdException w:name="List Table 2" w:uiPriority="47"/>
+    <w:lsdException w:name="List Table 3" w:uiPriority="48"/>
+    <w:lsdException w:name="List Table 4" w:uiPriority="49"/>
+    <w:lsdException w:name="List Table 5 Dark" w:uiPriority="50"/>
+    <w:lsdException w:name="List Table 6 Colorful" w:uiPriority="51"/>
+    <w:lsdException w:name="List Table 7 Colorful" w:uiPriority="52"/>
+    <w:lsdException w:name="List Table 1 Light Accent 1" w:uiPriority="46"/>
+    <w:lsdException w:name="List Table 2 Accent 1" w:uiPriority="47"/>
+    <w:lsdException w:name="List Table 3 Accent 1" w:uiPriority="48"/>
+    <w:lsdException w:name="List Table 4 Accent 1" w:uiPriority="49"/>
+    <w:lsdException w:name="List Table 5 Dark Accent 1" w:uiPriority="50"/>
+    <w:lsdException w:name="List Table 6 Colorful Accent 1" w:uiPriority="51"/>
+    <w:lsdException w:name="List Table 7 Colorful Accent 1" w:uiPriority="52"/>
+    <w:lsdException w:name="List Table 1 Light Accent 2" w:uiPriority="46"/>
+    <w:lsdException w:name="List Table 2 Accent 2" w:uiPriority="47"/>
+    <w:lsdException w:name="List Table 3 Accent 2" w:uiPriority="48"/>
+    <w:lsdException w:name="List Table 4 Accent 2" w:uiPriority="49"/>
+    <w:lsdException w:name="List Table 5 Dark Accent 2" w:uiPriority="50"/>
+    <w:lsdException w:name="List Table 6 Colorful Accent 2" w:uiPriority="51"/>
+    <w:lsdException w:name="List Table 7 Colorful Accent 2" w:uiPriority="52"/>
+    <w:lsdException w:name="List Table 1 Light Accent 3" w:uiPriority="46"/>
+    <w:lsdException w:name="List Table 2 Accent 3" w:uiPriority="47"/>
+    <w:lsdException w:name="List Table 3 Accent 3" w:uiPriority="48"/>
+    <w:lsdException w:name="List Table 4 Accent 3" w:uiPriority="49"/>
+    <w:lsdException w:name="List Table 5 Dark Accent 3" w:uiPriority="50"/>
+    <w:lsdException w:name="List Table 6 Colorful Accent 3" w:uiPriority="51"/>
+    <w:lsdException w:name="List Table 7 Colorful Accent 3" w:uiPriority="52"/>
+    <w:lsdException w:name="List Table 1 Light Accent 4" w:uiPriority="46"/>
+    <w:lsdException w:name="List Table 2 Accent 4" w:uiPriority="47"/>
+    <w:lsdException w:name="List Table 3 Accent 4" w:uiPriority="48"/>
+    <w:lsdException w:name="List Table 4 Accent 4" w:uiPriority="49"/>
+    <w:lsdException w:name="List Table 5 Dark Accent 4" w:uiPriority="50"/>
+    <w:lsdException w:name="List Table 6 Colorful Accent 4" w:uiPriority="51"/>
+    <w:lsdException w:name="List Table 7 Colorful Accent 4" w:uiPriority="52"/>
+    <w:lsdException w:name="List Table 1 Light Accent 5" w:uiPriority="46"/>
+    <w:lsdException w:name="List Table 2 Accent 5" w:uiPriority="47"/>
+    <w:lsdException w:name="List Table 3 Accent 5" w:uiPriority="48"/>
+    <w:lsdException w:name="List Table 4 Accent 5" w:uiPriority="49"/>
+    <w:lsdException w:name="List Table 5 Dark Accent 5" w:uiPriority="50"/>
+    <w:lsdException w:name="List Table 6 Colorful Accent 5" w:uiPriority="51"/>
+    <w:lsdException w:name="List Table 7 Colorful Accent 5" w:uiPriority="52"/>
+    <w:lsdException w:name="List Table 1 Light Accent 6" w:uiPriority="46"/>
+    <w:lsdException w:name="List Table 2 Accent 6" w:uiPriority="47"/>
+    <w:lsdException w:name="List Table 3 Accent 6" w:uiPriority="48"/>
+    <w:lsdException w:name="List Table 4 Accent 6" w:uiPriority="49"/>
+    <w:lsdException w:name="List Table 5 Dark Accent 6" w:uiPriority="50"/>
+    <w:lsdException w:name="List Table 6 Colorful Accent 6" w:uiPriority="51"/>
+    <w:lsdException w:name="List Table 7 Colorful Accent 6" w:uiPriority="52"/>
   </w:latentStyles>
   <w:style w:type="paragraph" w:default="1" w:styleId="Normal">
     <w:name w:val="Normal"/>
@@ -3284,18 +5513,17 @@
       <w:lang w:eastAsia="pt-PT"/>
     </w:rPr>
   </w:style>
-  <w:style w:type="character" w:default="1" w:styleId="Tipodeletrapredefinidodopargrafo">
+  <w:style w:type="character" w:default="1" w:styleId="DefaultParagraphFont">
     <w:name w:val="Default Paragraph Font"/>
     <w:uiPriority w:val="1"/>
     <w:semiHidden/>
     <w:unhideWhenUsed/>
   </w:style>
-  <w:style w:type="table" w:default="1" w:styleId="Tabelanormal">
+  <w:style w:type="table" w:default="1" w:styleId="TableNormal">
     <w:name w:val="Normal Table"/>
     <w:uiPriority w:val="99"/>
     <w:semiHidden/>
     <w:unhideWhenUsed/>
-    <w:qFormat/>
     <w:tblPr>
       <w:tblInd w:w="0" w:type="dxa"/>
       <w:tblCellMar>
@@ -3306,16 +5534,16 @@
       </w:tblCellMar>
     </w:tblPr>
   </w:style>
-  <w:style w:type="numbering" w:default="1" w:styleId="Semlista">
+  <w:style w:type="numbering" w:default="1" w:styleId="NoList">
     <w:name w:val="No List"/>
     <w:uiPriority w:val="99"/>
     <w:semiHidden/>
     <w:unhideWhenUsed/>
   </w:style>
-  <w:style w:type="paragraph" w:styleId="Cabealho">
+  <w:style w:type="paragraph" w:styleId="Header">
     <w:name w:val="header"/>
     <w:basedOn w:val="Normal"/>
-    <w:link w:val="CabealhoCarcter"/>
+    <w:link w:val="HeaderChar"/>
     <w:uiPriority w:val="99"/>
     <w:unhideWhenUsed/>
     <w:rsid w:val="00822ABA"/>
@@ -3327,17 +5555,17 @@
       <w:spacing w:line="240" w:lineRule="auto"/>
     </w:pPr>
   </w:style>
-  <w:style w:type="character" w:customStyle="1" w:styleId="CabealhoCarcter">
-    <w:name w:val="Cabeçalho Carácter"/>
-    <w:basedOn w:val="Tipodeletrapredefinidodopargrafo"/>
-    <w:link w:val="Cabealho"/>
+  <w:style w:type="character" w:customStyle="1" w:styleId="HeaderChar">
+    <w:name w:val="Header Char"/>
+    <w:basedOn w:val="DefaultParagraphFont"/>
+    <w:link w:val="Header"/>
     <w:uiPriority w:val="99"/>
     <w:rsid w:val="00822ABA"/>
   </w:style>
-  <w:style w:type="paragraph" w:styleId="Rodap">
+  <w:style w:type="paragraph" w:styleId="Footer">
     <w:name w:val="footer"/>
     <w:basedOn w:val="Normal"/>
-    <w:link w:val="RodapCarcter"/>
+    <w:link w:val="FooterChar"/>
     <w:uiPriority w:val="99"/>
     <w:unhideWhenUsed/>
     <w:rsid w:val="00822ABA"/>
@@ -3349,14 +5577,14 @@
       <w:spacing w:line="240" w:lineRule="auto"/>
     </w:pPr>
   </w:style>
-  <w:style w:type="character" w:customStyle="1" w:styleId="RodapCarcter">
-    <w:name w:val="Rodapé Carácter"/>
-    <w:basedOn w:val="Tipodeletrapredefinidodopargrafo"/>
-    <w:link w:val="Rodap"/>
+  <w:style w:type="character" w:customStyle="1" w:styleId="FooterChar">
+    <w:name w:val="Footer Char"/>
+    <w:basedOn w:val="DefaultParagraphFont"/>
+    <w:link w:val="Footer"/>
     <w:uiPriority w:val="99"/>
     <w:rsid w:val="00822ABA"/>
   </w:style>
-  <w:style w:type="paragraph" w:styleId="PargrafodaLista">
+  <w:style w:type="paragraph" w:styleId="ListParagraph">
     <w:name w:val="List Paragraph"/>
     <w:basedOn w:val="Normal"/>
     <w:uiPriority w:val="34"/>
@@ -3367,9 +5595,9 @@
       <w:contextualSpacing/>
     </w:pPr>
   </w:style>
-  <w:style w:type="character" w:styleId="Refdecomentrio">
+  <w:style w:type="character" w:styleId="CommentReference">
     <w:name w:val="annotation reference"/>
-    <w:basedOn w:val="Tipodeletrapredefinidodopargrafo"/>
+    <w:basedOn w:val="DefaultParagraphFont"/>
     <w:uiPriority w:val="99"/>
     <w:semiHidden/>
     <w:unhideWhenUsed/>
@@ -3379,10 +5607,10 @@
       <w:szCs w:val="16"/>
     </w:rPr>
   </w:style>
-  <w:style w:type="paragraph" w:styleId="Textodecomentrio">
+  <w:style w:type="paragraph" w:styleId="CommentText">
     <w:name w:val="annotation text"/>
     <w:basedOn w:val="Normal"/>
-    <w:link w:val="TextodecomentrioCarcter"/>
+    <w:link w:val="CommentTextChar"/>
     <w:uiPriority w:val="99"/>
     <w:unhideWhenUsed/>
     <w:rsid w:val="006F1AE7"/>
@@ -3394,10 +5622,10 @@
       <w:szCs w:val="20"/>
     </w:rPr>
   </w:style>
-  <w:style w:type="character" w:customStyle="1" w:styleId="TextodecomentrioCarcter">
-    <w:name w:val="Texto de comentário Carácter"/>
-    <w:basedOn w:val="Tipodeletrapredefinidodopargrafo"/>
-    <w:link w:val="Textodecomentrio"/>
+  <w:style w:type="character" w:customStyle="1" w:styleId="CommentTextChar">
+    <w:name w:val="Comment Text Char"/>
+    <w:basedOn w:val="DefaultParagraphFont"/>
+    <w:link w:val="CommentText"/>
     <w:uiPriority w:val="99"/>
     <w:rsid w:val="006F1AE7"/>
     <w:rPr>
@@ -3408,11 +5636,11 @@
       <w:lang w:eastAsia="pt-PT"/>
     </w:rPr>
   </w:style>
-  <w:style w:type="paragraph" w:styleId="Assuntodecomentrio">
+  <w:style w:type="paragraph" w:styleId="CommentSubject">
     <w:name w:val="annotation subject"/>
-    <w:basedOn w:val="Textodecomentrio"/>
-    <w:next w:val="Textodecomentrio"/>
-    <w:link w:val="AssuntodecomentrioCarcter"/>
+    <w:basedOn w:val="CommentText"/>
+    <w:next w:val="CommentText"/>
+    <w:link w:val="CommentSubjectChar"/>
     <w:uiPriority w:val="99"/>
     <w:semiHidden/>
     <w:unhideWhenUsed/>
@@ -3422,10 +5650,10 @@
       <w:bCs/>
     </w:rPr>
   </w:style>
-  <w:style w:type="character" w:customStyle="1" w:styleId="AssuntodecomentrioCarcter">
-    <w:name w:val="Assunto de comentário Carácter"/>
-    <w:basedOn w:val="TextodecomentrioCarcter"/>
-    <w:link w:val="Assuntodecomentrio"/>
+  <w:style w:type="character" w:customStyle="1" w:styleId="CommentSubjectChar">
+    <w:name w:val="Comment Subject Char"/>
+    <w:basedOn w:val="CommentTextChar"/>
+    <w:link w:val="CommentSubject"/>
     <w:uiPriority w:val="99"/>
     <w:semiHidden/>
     <w:rsid w:val="006F1AE7"/>
@@ -3439,10 +5667,10 @@
       <w:lang w:eastAsia="pt-PT"/>
     </w:rPr>
   </w:style>
-  <w:style w:type="paragraph" w:styleId="Textodebalo">
+  <w:style w:type="paragraph" w:styleId="BalloonText">
     <w:name w:val="Balloon Text"/>
     <w:basedOn w:val="Normal"/>
-    <w:link w:val="TextodebaloCarcter"/>
+    <w:link w:val="BalloonTextChar"/>
     <w:uiPriority w:val="99"/>
     <w:semiHidden/>
     <w:unhideWhenUsed/>
@@ -3456,10 +5684,10 @@
       <w:szCs w:val="16"/>
     </w:rPr>
   </w:style>
-  <w:style w:type="character" w:customStyle="1" w:styleId="TextodebaloCarcter">
-    <w:name w:val="Texto de balão Carácter"/>
-    <w:basedOn w:val="Tipodeletrapredefinidodopargrafo"/>
-    <w:link w:val="Textodebalo"/>
+  <w:style w:type="character" w:customStyle="1" w:styleId="BalloonTextChar">
+    <w:name w:val="Balloon Text Char"/>
+    <w:basedOn w:val="DefaultParagraphFont"/>
+    <w:link w:val="BalloonText"/>
     <w:uiPriority w:val="99"/>
     <w:semiHidden/>
     <w:rsid w:val="006F1AE7"/>
@@ -3471,15 +5699,25 @@
       <w:lang w:eastAsia="pt-PT"/>
     </w:rPr>
   </w:style>
-  <w:style w:type="character" w:styleId="TextodoMarcadordePosio">
+  <w:style w:type="character" w:styleId="PlaceholderText">
     <w:name w:val="Placeholder Text"/>
-    <w:basedOn w:val="Tipodeletrapredefinidodopargrafo"/>
+    <w:basedOn w:val="DefaultParagraphFont"/>
     <w:uiPriority w:val="99"/>
     <w:semiHidden/>
     <w:rsid w:val="00471D1A"/>
     <w:rPr>
       <w:color w:val="808080"/>
     </w:rPr>
+  </w:style>
+  <w:style w:type="character" w:customStyle="1" w:styleId="shorttext">
+    <w:name w:val="short_text"/>
+    <w:basedOn w:val="DefaultParagraphFont"/>
+    <w:rsid w:val="0034365C"/>
+  </w:style>
+  <w:style w:type="character" w:customStyle="1" w:styleId="hps">
+    <w:name w:val="hps"/>
+    <w:basedOn w:val="DefaultParagraphFont"/>
+    <w:rsid w:val="0034365C"/>
   </w:style>
 </w:styles>
 </file>
@@ -3739,7 +5977,7 @@
   <a:extraClrSchemeLst/>
   <a:extLst>
     <a:ext uri="{05A4C25C-085E-4340-85A3-A5531E510DB2}">
-      <thm15:themeFamily xmlns:thm15="http://schemas.microsoft.com/office/thememl/2012/main" xmlns="" name="Office Theme" id="{62F939B6-93AF-4DB8-9C6B-D6C7DFDC589F}" vid="{4A3C46E8-61CC-4603-A589-7422A47A8E4A}"/>
+      <thm15:themeFamily xmlns:thm15="http://schemas.microsoft.com/office/thememl/2012/main" name="Office Theme" id="{62F939B6-93AF-4DB8-9C6B-D6C7DFDC589F}" vid="{4A3C46E8-61CC-4603-A589-7422A47A8E4A}"/>
     </a:ext>
   </a:extLst>
 </a:theme>
@@ -3750,7 +5988,7 @@
 </file>
 
 <file path=customXml/itemProps1.xml><?xml version="1.0" encoding="utf-8"?>
-<ds:datastoreItem xmlns:ds="http://schemas.openxmlformats.org/officeDocument/2006/customXml" ds:itemID="{F68DCE8B-2D94-4CC0-B1C5-3B61FBFCCE93}">
+<ds:datastoreItem xmlns:ds="http://schemas.openxmlformats.org/officeDocument/2006/customXml" ds:itemID="{5384ED4A-517C-40C0-A0AE-3AE75560591B}">
   <ds:schemaRefs>
     <ds:schemaRef ds:uri="http://schemas.openxmlformats.org/officeDocument/2006/bibliography"/>
   </ds:schemaRefs>

</xml_diff>